<commit_message>
Some comments and diagrams added
</commit_message>
<xml_diff>
--- a/Travlendar+.docx
+++ b/Travlendar+.docx
@@ -139,195 +139,195 @@
         </w:rPr>
         <w:t>Version 1.0 - 15/10/2017</w:t>
       </w:r>
-    </w:p>
-    <w:p>
-      <w:pPr>
-        <w:rPr>
-          <w:rFonts w:ascii="Times New Roman" w:hAnsi="Times New Roman" w:cs="Times New Roman"/>
-          <w:sz w:val="24"/>
-          <w:szCs w:val="24"/>
-          <w:lang w:val="es-ES"/>
-        </w:rPr>
-      </w:pPr>
-    </w:p>
-    <w:p>
-      <w:pPr>
-        <w:rPr>
-          <w:rFonts w:ascii="Times New Roman" w:hAnsi="Times New Roman" w:cs="Times New Roman"/>
-          <w:sz w:val="24"/>
-          <w:szCs w:val="24"/>
-          <w:lang w:val="es-ES"/>
-        </w:rPr>
-      </w:pPr>
-    </w:p>
-    <w:p>
-      <w:pPr>
-        <w:rPr>
-          <w:rFonts w:ascii="Times New Roman" w:hAnsi="Times New Roman" w:cs="Times New Roman"/>
-          <w:sz w:val="24"/>
-          <w:szCs w:val="24"/>
-          <w:lang w:val="es-ES"/>
-        </w:rPr>
-      </w:pPr>
-    </w:p>
-    <w:p>
-      <w:pPr>
-        <w:rPr>
-          <w:rFonts w:ascii="Times New Roman" w:hAnsi="Times New Roman" w:cs="Times New Roman"/>
-          <w:sz w:val="24"/>
-          <w:szCs w:val="24"/>
-          <w:lang w:val="es-ES"/>
-        </w:rPr>
-      </w:pPr>
-    </w:p>
-    <w:p>
-      <w:pPr>
-        <w:rPr>
-          <w:rFonts w:ascii="Times New Roman" w:hAnsi="Times New Roman" w:cs="Times New Roman"/>
-          <w:sz w:val="24"/>
-          <w:szCs w:val="24"/>
-          <w:lang w:val="es-ES"/>
-        </w:rPr>
-      </w:pPr>
-    </w:p>
-    <w:p>
-      <w:pPr>
-        <w:rPr>
-          <w:rFonts w:ascii="Times New Roman" w:hAnsi="Times New Roman" w:cs="Times New Roman"/>
-          <w:sz w:val="24"/>
-          <w:szCs w:val="24"/>
-          <w:lang w:val="es-ES"/>
-        </w:rPr>
-      </w:pPr>
-    </w:p>
-    <w:p>
-      <w:pPr>
-        <w:rPr>
-          <w:rFonts w:ascii="Times New Roman" w:hAnsi="Times New Roman" w:cs="Times New Roman"/>
-          <w:sz w:val="24"/>
-          <w:szCs w:val="24"/>
-          <w:lang w:val="es-ES"/>
-        </w:rPr>
-      </w:pPr>
-    </w:p>
-    <w:p>
-      <w:pPr>
-        <w:rPr>
-          <w:rFonts w:ascii="Times New Roman" w:hAnsi="Times New Roman" w:cs="Times New Roman"/>
-          <w:sz w:val="24"/>
-          <w:szCs w:val="24"/>
-          <w:lang w:val="es-ES"/>
-        </w:rPr>
-      </w:pPr>
-    </w:p>
-    <w:p>
-      <w:pPr>
-        <w:rPr>
-          <w:rFonts w:ascii="Times New Roman" w:hAnsi="Times New Roman" w:cs="Times New Roman"/>
-          <w:sz w:val="24"/>
-          <w:szCs w:val="24"/>
-          <w:lang w:val="es-ES"/>
-        </w:rPr>
-      </w:pPr>
-    </w:p>
-    <w:p>
-      <w:pPr>
-        <w:rPr>
-          <w:rFonts w:ascii="Times New Roman" w:hAnsi="Times New Roman" w:cs="Times New Roman"/>
-          <w:sz w:val="24"/>
-          <w:szCs w:val="24"/>
-          <w:lang w:val="es-ES"/>
-        </w:rPr>
-      </w:pPr>
-    </w:p>
-    <w:p>
-      <w:pPr>
-        <w:rPr>
-          <w:rFonts w:ascii="Times New Roman" w:hAnsi="Times New Roman" w:cs="Times New Roman"/>
-          <w:sz w:val="24"/>
-          <w:szCs w:val="24"/>
-          <w:lang w:val="es-ES"/>
-        </w:rPr>
-      </w:pPr>
-    </w:p>
-    <w:p>
-      <w:pPr>
-        <w:jc w:val="right"/>
-        <w:rPr>
-          <w:rFonts w:ascii="Times New Roman" w:hAnsi="Times New Roman" w:cs="Times New Roman"/>
-          <w:sz w:val="24"/>
-          <w:szCs w:val="24"/>
-          <w:lang w:val="es-ES"/>
-        </w:rPr>
-      </w:pPr>
-      <w:r>
-        <w:rPr>
-          <w:rFonts w:ascii="Times New Roman" w:hAnsi="Times New Roman" w:cs="Times New Roman"/>
-          <w:sz w:val="24"/>
-          <w:szCs w:val="24"/>
-          <w:lang w:val="es-ES"/>
-        </w:rPr>
-        <w:t xml:space="preserve">Plamen Pasliev </w:t>
-      </w:r>
-      <w:r>
-        <w:rPr>
-          <w:rFonts w:ascii="Times New Roman" w:hAnsi="Times New Roman" w:cs="Times New Roman"/>
-          <w:sz w:val="24"/>
-          <w:szCs w:val="24"/>
-          <w:lang w:val="es-ES"/>
-        </w:rPr>
-        <w:t>–</w:t>
-      </w:r>
-      <w:r>
-        <w:rPr>
-          <w:rFonts w:ascii="Times New Roman" w:hAnsi="Times New Roman" w:cs="Times New Roman"/>
-          <w:sz w:val="24"/>
-          <w:szCs w:val="24"/>
-          <w:lang w:val="es-ES"/>
-        </w:rPr>
-        <w:t xml:space="preserve"> </w:t>
-      </w:r>
-      <w:r>
-        <w:rPr>
-          <w:rFonts w:ascii="Times New Roman" w:hAnsi="Times New Roman" w:cs="Times New Roman"/>
-          <w:sz w:val="24"/>
-          <w:szCs w:val="24"/>
-          <w:lang w:val="es-ES"/>
-        </w:rPr>
-        <w:t>898793</w:t>
-      </w:r>
-    </w:p>
-    <w:p>
-      <w:pPr>
-        <w:jc w:val="right"/>
-        <w:rPr>
-          <w:rFonts w:ascii="Times New Roman" w:hAnsi="Times New Roman" w:cs="Times New Roman"/>
-          <w:sz w:val="24"/>
-          <w:szCs w:val="24"/>
-          <w:lang w:val="es-ES"/>
-        </w:rPr>
-      </w:pPr>
-      <w:r>
-        <w:rPr>
-          <w:rFonts w:ascii="Times New Roman" w:hAnsi="Times New Roman" w:cs="Times New Roman"/>
-          <w:sz w:val="24"/>
-          <w:szCs w:val="24"/>
-          <w:lang w:val="es-ES"/>
-        </w:rPr>
-        <w:t xml:space="preserve">Victor Álvaro Gonzalez - </w:t>
-      </w:r>
-    </w:p>
-    <w:p>
-      <w:pPr>
-        <w:rPr>
-          <w:rFonts w:ascii="Times New Roman" w:hAnsi="Times New Roman" w:cs="Times New Roman"/>
-          <w:sz w:val="24"/>
-          <w:szCs w:val="24"/>
-          <w:lang w:val="es-ES"/>
-        </w:rPr>
-      </w:pPr>
       <w:bookmarkStart w:id="0" w:name="_GoBack"/>
       <w:bookmarkEnd w:id="0"/>
+    </w:p>
+    <w:p>
+      <w:pPr>
+        <w:rPr>
+          <w:rFonts w:ascii="Times New Roman" w:hAnsi="Times New Roman" w:cs="Times New Roman"/>
+          <w:sz w:val="24"/>
+          <w:szCs w:val="24"/>
+          <w:lang w:val="es-ES"/>
+        </w:rPr>
+      </w:pPr>
+    </w:p>
+    <w:p>
+      <w:pPr>
+        <w:rPr>
+          <w:rFonts w:ascii="Times New Roman" w:hAnsi="Times New Roman" w:cs="Times New Roman"/>
+          <w:sz w:val="24"/>
+          <w:szCs w:val="24"/>
+          <w:lang w:val="es-ES"/>
+        </w:rPr>
+      </w:pPr>
+    </w:p>
+    <w:p>
+      <w:pPr>
+        <w:rPr>
+          <w:rFonts w:ascii="Times New Roman" w:hAnsi="Times New Roman" w:cs="Times New Roman"/>
+          <w:sz w:val="24"/>
+          <w:szCs w:val="24"/>
+          <w:lang w:val="es-ES"/>
+        </w:rPr>
+      </w:pPr>
+    </w:p>
+    <w:p>
+      <w:pPr>
+        <w:rPr>
+          <w:rFonts w:ascii="Times New Roman" w:hAnsi="Times New Roman" w:cs="Times New Roman"/>
+          <w:sz w:val="24"/>
+          <w:szCs w:val="24"/>
+          <w:lang w:val="es-ES"/>
+        </w:rPr>
+      </w:pPr>
+    </w:p>
+    <w:p>
+      <w:pPr>
+        <w:rPr>
+          <w:rFonts w:ascii="Times New Roman" w:hAnsi="Times New Roman" w:cs="Times New Roman"/>
+          <w:sz w:val="24"/>
+          <w:szCs w:val="24"/>
+          <w:lang w:val="es-ES"/>
+        </w:rPr>
+      </w:pPr>
+    </w:p>
+    <w:p>
+      <w:pPr>
+        <w:rPr>
+          <w:rFonts w:ascii="Times New Roman" w:hAnsi="Times New Roman" w:cs="Times New Roman"/>
+          <w:sz w:val="24"/>
+          <w:szCs w:val="24"/>
+          <w:lang w:val="es-ES"/>
+        </w:rPr>
+      </w:pPr>
+    </w:p>
+    <w:p>
+      <w:pPr>
+        <w:rPr>
+          <w:rFonts w:ascii="Times New Roman" w:hAnsi="Times New Roman" w:cs="Times New Roman"/>
+          <w:sz w:val="24"/>
+          <w:szCs w:val="24"/>
+          <w:lang w:val="es-ES"/>
+        </w:rPr>
+      </w:pPr>
+    </w:p>
+    <w:p>
+      <w:pPr>
+        <w:rPr>
+          <w:rFonts w:ascii="Times New Roman" w:hAnsi="Times New Roman" w:cs="Times New Roman"/>
+          <w:sz w:val="24"/>
+          <w:szCs w:val="24"/>
+          <w:lang w:val="es-ES"/>
+        </w:rPr>
+      </w:pPr>
+    </w:p>
+    <w:p>
+      <w:pPr>
+        <w:rPr>
+          <w:rFonts w:ascii="Times New Roman" w:hAnsi="Times New Roman" w:cs="Times New Roman"/>
+          <w:sz w:val="24"/>
+          <w:szCs w:val="24"/>
+          <w:lang w:val="es-ES"/>
+        </w:rPr>
+      </w:pPr>
+    </w:p>
+    <w:p>
+      <w:pPr>
+        <w:rPr>
+          <w:rFonts w:ascii="Times New Roman" w:hAnsi="Times New Roman" w:cs="Times New Roman"/>
+          <w:sz w:val="24"/>
+          <w:szCs w:val="24"/>
+          <w:lang w:val="es-ES"/>
+        </w:rPr>
+      </w:pPr>
+    </w:p>
+    <w:p>
+      <w:pPr>
+        <w:rPr>
+          <w:rFonts w:ascii="Times New Roman" w:hAnsi="Times New Roman" w:cs="Times New Roman"/>
+          <w:sz w:val="24"/>
+          <w:szCs w:val="24"/>
+          <w:lang w:val="es-ES"/>
+        </w:rPr>
+      </w:pPr>
+    </w:p>
+    <w:p>
+      <w:pPr>
+        <w:jc w:val="right"/>
+        <w:rPr>
+          <w:rFonts w:ascii="Times New Roman" w:hAnsi="Times New Roman" w:cs="Times New Roman"/>
+          <w:sz w:val="24"/>
+          <w:szCs w:val="24"/>
+          <w:lang w:val="es-ES"/>
+        </w:rPr>
+      </w:pPr>
+      <w:r>
+        <w:rPr>
+          <w:rFonts w:ascii="Times New Roman" w:hAnsi="Times New Roman" w:cs="Times New Roman"/>
+          <w:sz w:val="24"/>
+          <w:szCs w:val="24"/>
+          <w:lang w:val="es-ES"/>
+        </w:rPr>
+        <w:t xml:space="preserve">Plamen Pasliev </w:t>
+      </w:r>
+      <w:r>
+        <w:rPr>
+          <w:rFonts w:ascii="Times New Roman" w:hAnsi="Times New Roman" w:cs="Times New Roman"/>
+          <w:sz w:val="24"/>
+          <w:szCs w:val="24"/>
+          <w:lang w:val="es-ES"/>
+        </w:rPr>
+        <w:t>–</w:t>
+      </w:r>
+      <w:r>
+        <w:rPr>
+          <w:rFonts w:ascii="Times New Roman" w:hAnsi="Times New Roman" w:cs="Times New Roman"/>
+          <w:sz w:val="24"/>
+          <w:szCs w:val="24"/>
+          <w:lang w:val="es-ES"/>
+        </w:rPr>
+        <w:t xml:space="preserve"> </w:t>
+      </w:r>
+      <w:r>
+        <w:rPr>
+          <w:rFonts w:ascii="Times New Roman" w:hAnsi="Times New Roman" w:cs="Times New Roman"/>
+          <w:sz w:val="24"/>
+          <w:szCs w:val="24"/>
+          <w:lang w:val="es-ES"/>
+        </w:rPr>
+        <w:t>898793</w:t>
+      </w:r>
+    </w:p>
+    <w:p>
+      <w:pPr>
+        <w:jc w:val="right"/>
+        <w:rPr>
+          <w:rFonts w:ascii="Times New Roman" w:hAnsi="Times New Roman" w:cs="Times New Roman"/>
+          <w:sz w:val="24"/>
+          <w:szCs w:val="24"/>
+          <w:lang w:val="es-ES"/>
+        </w:rPr>
+      </w:pPr>
+      <w:r>
+        <w:rPr>
+          <w:rFonts w:ascii="Times New Roman" w:hAnsi="Times New Roman" w:cs="Times New Roman"/>
+          <w:sz w:val="24"/>
+          <w:szCs w:val="24"/>
+          <w:lang w:val="es-ES"/>
+        </w:rPr>
+        <w:t xml:space="preserve">Victor Álvaro Gonzalez - </w:t>
+      </w:r>
+    </w:p>
+    <w:p>
+      <w:pPr>
+        <w:rPr>
+          <w:rFonts w:ascii="Times New Roman" w:hAnsi="Times New Roman" w:cs="Times New Roman"/>
+          <w:sz w:val="24"/>
+          <w:szCs w:val="24"/>
+          <w:lang w:val="es-ES"/>
+        </w:rPr>
+      </w:pPr>
     </w:p>
     <w:sdt>
       <w:sdtPr>
@@ -410,7 +410,7 @@
             </w:rPr>
             <w:fldChar w:fldCharType="separate"/>
           </w:r>
-          <w:hyperlink w:anchor="_Toc496440303" w:history="1">
+          <w:hyperlink w:anchor="_Toc496486682" w:history="1">
             <w:r>
               <w:rPr>
                 <w:rStyle w:val="ad"/>
@@ -439,7 +439,7 @@
                 <w:noProof/>
                 <w:webHidden/>
               </w:rPr>
-              <w:instrText xml:space="preserve"> PAGEREF _Toc496440303 \h </w:instrText>
+              <w:instrText xml:space="preserve"> PAGEREF _Toc496486682 \h </w:instrText>
             </w:r>
             <w:r>
               <w:rPr>
@@ -483,7 +483,7 @@
               <w:lang w:val="en-BZ" w:eastAsia="en-BZ"/>
             </w:rPr>
           </w:pPr>
-          <w:hyperlink w:anchor="_Toc496440304" w:history="1">
+          <w:hyperlink w:anchor="_Toc496486683" w:history="1">
             <w:r>
               <w:rPr>
                 <w:rStyle w:val="ad"/>
@@ -512,7 +512,7 @@
                 <w:noProof/>
                 <w:webHidden/>
               </w:rPr>
-              <w:instrText xml:space="preserve"> PAGEREF _Toc496440304 \h </w:instrText>
+              <w:instrText xml:space="preserve"> PAGEREF _Toc496486683 \h </w:instrText>
             </w:r>
             <w:r>
               <w:rPr>
@@ -556,7 +556,7 @@
               <w:lang w:val="en-BZ" w:eastAsia="en-BZ"/>
             </w:rPr>
           </w:pPr>
-          <w:hyperlink w:anchor="_Toc496440305" w:history="1">
+          <w:hyperlink w:anchor="_Toc496486684" w:history="1">
             <w:r>
               <w:rPr>
                 <w:rStyle w:val="ad"/>
@@ -585,7 +585,7 @@
                 <w:noProof/>
                 <w:webHidden/>
               </w:rPr>
-              <w:instrText xml:space="preserve"> PAGEREF _Toc496440305 \h </w:instrText>
+              <w:instrText xml:space="preserve"> PAGEREF _Toc496486684 \h </w:instrText>
             </w:r>
             <w:r>
               <w:rPr>
@@ -629,7 +629,7 @@
               <w:lang w:val="en-BZ" w:eastAsia="en-BZ"/>
             </w:rPr>
           </w:pPr>
-          <w:hyperlink w:anchor="_Toc496440306" w:history="1">
+          <w:hyperlink w:anchor="_Toc496486685" w:history="1">
             <w:r>
               <w:rPr>
                 <w:rStyle w:val="ad"/>
@@ -658,7 +658,7 @@
                 <w:noProof/>
                 <w:webHidden/>
               </w:rPr>
-              <w:instrText xml:space="preserve"> PAGEREF _Toc496440306 \h </w:instrText>
+              <w:instrText xml:space="preserve"> PAGEREF _Toc496486685 \h </w:instrText>
             </w:r>
             <w:r>
               <w:rPr>
@@ -702,7 +702,7 @@
               <w:lang w:val="en-BZ" w:eastAsia="en-BZ"/>
             </w:rPr>
           </w:pPr>
-          <w:hyperlink w:anchor="_Toc496440307" w:history="1">
+          <w:hyperlink w:anchor="_Toc496486686" w:history="1">
             <w:r>
               <w:rPr>
                 <w:rStyle w:val="ad"/>
@@ -731,7 +731,7 @@
                 <w:noProof/>
                 <w:webHidden/>
               </w:rPr>
-              <w:instrText xml:space="preserve"> PAGEREF _Toc496440307 \h </w:instrText>
+              <w:instrText xml:space="preserve"> PAGEREF _Toc496486686 \h </w:instrText>
             </w:r>
             <w:r>
               <w:rPr>
@@ -775,7 +775,7 @@
               <w:lang w:val="en-BZ" w:eastAsia="en-BZ"/>
             </w:rPr>
           </w:pPr>
-          <w:hyperlink w:anchor="_Toc496440308" w:history="1">
+          <w:hyperlink w:anchor="_Toc496486687" w:history="1">
             <w:r>
               <w:rPr>
                 <w:rStyle w:val="ad"/>
@@ -804,7 +804,7 @@
                 <w:noProof/>
                 <w:webHidden/>
               </w:rPr>
-              <w:instrText xml:space="preserve"> PAGEREF _Toc496440308 \h </w:instrText>
+              <w:instrText xml:space="preserve"> PAGEREF _Toc496486687 \h </w:instrText>
             </w:r>
             <w:r>
               <w:rPr>
@@ -848,7 +848,7 @@
               <w:lang w:val="en-BZ" w:eastAsia="en-BZ"/>
             </w:rPr>
           </w:pPr>
-          <w:hyperlink w:anchor="_Toc496440309" w:history="1">
+          <w:hyperlink w:anchor="_Toc496486688" w:history="1">
             <w:r>
               <w:rPr>
                 <w:rStyle w:val="ad"/>
@@ -877,7 +877,7 @@
                 <w:noProof/>
                 <w:webHidden/>
               </w:rPr>
-              <w:instrText xml:space="preserve"> PAGEREF _Toc496440309 \h </w:instrText>
+              <w:instrText xml:space="preserve"> PAGEREF _Toc496486688 \h </w:instrText>
             </w:r>
             <w:r>
               <w:rPr>
@@ -921,7 +921,7 @@
               <w:lang w:val="en-BZ" w:eastAsia="en-BZ"/>
             </w:rPr>
           </w:pPr>
-          <w:hyperlink w:anchor="_Toc496440310" w:history="1">
+          <w:hyperlink w:anchor="_Toc496486689" w:history="1">
             <w:r>
               <w:rPr>
                 <w:rStyle w:val="ad"/>
@@ -950,7 +950,7 @@
                 <w:noProof/>
                 <w:webHidden/>
               </w:rPr>
-              <w:instrText xml:space="preserve"> PAGEREF _Toc496440310 \h </w:instrText>
+              <w:instrText xml:space="preserve"> PAGEREF _Toc496486689 \h </w:instrText>
             </w:r>
             <w:r>
               <w:rPr>
@@ -994,7 +994,7 @@
               <w:lang w:val="en-BZ" w:eastAsia="en-BZ"/>
             </w:rPr>
           </w:pPr>
-          <w:hyperlink w:anchor="_Toc496440311" w:history="1">
+          <w:hyperlink w:anchor="_Toc496486690" w:history="1">
             <w:r>
               <w:rPr>
                 <w:rStyle w:val="ad"/>
@@ -1023,7 +1023,7 @@
                 <w:noProof/>
                 <w:webHidden/>
               </w:rPr>
-              <w:instrText xml:space="preserve"> PAGEREF _Toc496440311 \h </w:instrText>
+              <w:instrText xml:space="preserve"> PAGEREF _Toc496486690 \h </w:instrText>
             </w:r>
             <w:r>
               <w:rPr>
@@ -1067,7 +1067,7 @@
               <w:lang w:val="en-BZ" w:eastAsia="en-BZ"/>
             </w:rPr>
           </w:pPr>
-          <w:hyperlink w:anchor="_Toc496440312" w:history="1">
+          <w:hyperlink w:anchor="_Toc496486691" w:history="1">
             <w:r>
               <w:rPr>
                 <w:rStyle w:val="ad"/>
@@ -1096,7 +1096,7 @@
                 <w:noProof/>
                 <w:webHidden/>
               </w:rPr>
-              <w:instrText xml:space="preserve"> PAGEREF _Toc496440312 \h </w:instrText>
+              <w:instrText xml:space="preserve"> PAGEREF _Toc496486691 \h </w:instrText>
             </w:r>
             <w:r>
               <w:rPr>
@@ -1140,7 +1140,7 @@
               <w:lang w:val="en-BZ" w:eastAsia="en-BZ"/>
             </w:rPr>
           </w:pPr>
-          <w:hyperlink w:anchor="_Toc496440313" w:history="1">
+          <w:hyperlink w:anchor="_Toc496486692" w:history="1">
             <w:r>
               <w:rPr>
                 <w:rStyle w:val="ad"/>
@@ -1169,7 +1169,7 @@
                 <w:noProof/>
                 <w:webHidden/>
               </w:rPr>
-              <w:instrText xml:space="preserve"> PAGEREF _Toc496440313 \h </w:instrText>
+              <w:instrText xml:space="preserve"> PAGEREF _Toc496486692 \h </w:instrText>
             </w:r>
             <w:r>
               <w:rPr>
@@ -1213,7 +1213,7 @@
               <w:lang w:val="en-BZ" w:eastAsia="en-BZ"/>
             </w:rPr>
           </w:pPr>
-          <w:hyperlink w:anchor="_Toc496440314" w:history="1">
+          <w:hyperlink w:anchor="_Toc496486693" w:history="1">
             <w:r>
               <w:rPr>
                 <w:rStyle w:val="ad"/>
@@ -1242,7 +1242,7 @@
                 <w:noProof/>
                 <w:webHidden/>
               </w:rPr>
-              <w:instrText xml:space="preserve"> PAGEREF _Toc496440314 \h </w:instrText>
+              <w:instrText xml:space="preserve"> PAGEREF _Toc496486693 \h </w:instrText>
             </w:r>
             <w:r>
               <w:rPr>
@@ -1286,7 +1286,7 @@
               <w:lang w:val="en-BZ" w:eastAsia="en-BZ"/>
             </w:rPr>
           </w:pPr>
-          <w:hyperlink w:anchor="_Toc496440315" w:history="1">
+          <w:hyperlink w:anchor="_Toc496486694" w:history="1">
             <w:r>
               <w:rPr>
                 <w:rStyle w:val="ad"/>
@@ -1315,7 +1315,7 @@
                 <w:noProof/>
                 <w:webHidden/>
               </w:rPr>
-              <w:instrText xml:space="preserve"> PAGEREF _Toc496440315 \h </w:instrText>
+              <w:instrText xml:space="preserve"> PAGEREF _Toc496486694 \h </w:instrText>
             </w:r>
             <w:r>
               <w:rPr>
@@ -1359,7 +1359,7 @@
               <w:lang w:val="en-BZ" w:eastAsia="en-BZ"/>
             </w:rPr>
           </w:pPr>
-          <w:hyperlink w:anchor="_Toc496440316" w:history="1">
+          <w:hyperlink w:anchor="_Toc496486695" w:history="1">
             <w:r>
               <w:rPr>
                 <w:rStyle w:val="ad"/>
@@ -1388,7 +1388,7 @@
                 <w:noProof/>
                 <w:webHidden/>
               </w:rPr>
-              <w:instrText xml:space="preserve"> PAGEREF _Toc496440316 \h </w:instrText>
+              <w:instrText xml:space="preserve"> PAGEREF _Toc496486695 \h </w:instrText>
             </w:r>
             <w:r>
               <w:rPr>
@@ -1432,7 +1432,7 @@
               <w:lang w:val="en-BZ" w:eastAsia="en-BZ"/>
             </w:rPr>
           </w:pPr>
-          <w:hyperlink w:anchor="_Toc496440317" w:history="1">
+          <w:hyperlink w:anchor="_Toc496486696" w:history="1">
             <w:r>
               <w:rPr>
                 <w:rStyle w:val="ad"/>
@@ -1461,7 +1461,7 @@
                 <w:noProof/>
                 <w:webHidden/>
               </w:rPr>
-              <w:instrText xml:space="preserve"> PAGEREF _Toc496440317 \h </w:instrText>
+              <w:instrText xml:space="preserve"> PAGEREF _Toc496486696 \h </w:instrText>
             </w:r>
             <w:r>
               <w:rPr>
@@ -1505,7 +1505,7 @@
               <w:lang w:val="en-BZ" w:eastAsia="en-BZ"/>
             </w:rPr>
           </w:pPr>
-          <w:hyperlink w:anchor="_Toc496440318" w:history="1">
+          <w:hyperlink w:anchor="_Toc496486697" w:history="1">
             <w:r>
               <w:rPr>
                 <w:rStyle w:val="ad"/>
@@ -1534,7 +1534,7 @@
                 <w:noProof/>
                 <w:webHidden/>
               </w:rPr>
-              <w:instrText xml:space="preserve"> PAGEREF _Toc496440318 \h </w:instrText>
+              <w:instrText xml:space="preserve"> PAGEREF _Toc496486697 \h </w:instrText>
             </w:r>
             <w:r>
               <w:rPr>
@@ -1578,7 +1578,7 @@
               <w:lang w:val="en-BZ" w:eastAsia="en-BZ"/>
             </w:rPr>
           </w:pPr>
-          <w:hyperlink w:anchor="_Toc496440319" w:history="1">
+          <w:hyperlink w:anchor="_Toc496486698" w:history="1">
             <w:r>
               <w:rPr>
                 <w:rStyle w:val="ad"/>
@@ -1607,7 +1607,7 @@
                 <w:noProof/>
                 <w:webHidden/>
               </w:rPr>
-              <w:instrText xml:space="preserve"> PAGEREF _Toc496440319 \h </w:instrText>
+              <w:instrText xml:space="preserve"> PAGEREF _Toc496486698 \h </w:instrText>
             </w:r>
             <w:r>
               <w:rPr>
@@ -1651,7 +1651,7 @@
               <w:lang w:val="en-BZ" w:eastAsia="en-BZ"/>
             </w:rPr>
           </w:pPr>
-          <w:hyperlink w:anchor="_Toc496440320" w:history="1">
+          <w:hyperlink w:anchor="_Toc496486699" w:history="1">
             <w:r>
               <w:rPr>
                 <w:rStyle w:val="ad"/>
@@ -1680,7 +1680,7 @@
                 <w:noProof/>
                 <w:webHidden/>
               </w:rPr>
-              <w:instrText xml:space="preserve"> PAGEREF _Toc496440320 \h </w:instrText>
+              <w:instrText xml:space="preserve"> PAGEREF _Toc496486699 \h </w:instrText>
             </w:r>
             <w:r>
               <w:rPr>
@@ -1724,7 +1724,7 @@
               <w:lang w:val="en-BZ" w:eastAsia="en-BZ"/>
             </w:rPr>
           </w:pPr>
-          <w:hyperlink w:anchor="_Toc496440321" w:history="1">
+          <w:hyperlink w:anchor="_Toc496486700" w:history="1">
             <w:r>
               <w:rPr>
                 <w:rStyle w:val="ad"/>
@@ -1753,7 +1753,7 @@
                 <w:noProof/>
                 <w:webHidden/>
               </w:rPr>
-              <w:instrText xml:space="preserve"> PAGEREF _Toc496440321 \h </w:instrText>
+              <w:instrText xml:space="preserve"> PAGEREF _Toc496486700 \h </w:instrText>
             </w:r>
             <w:r>
               <w:rPr>
@@ -1797,7 +1797,7 @@
               <w:lang w:val="en-BZ" w:eastAsia="en-BZ"/>
             </w:rPr>
           </w:pPr>
-          <w:hyperlink w:anchor="_Toc496440322" w:history="1">
+          <w:hyperlink w:anchor="_Toc496486701" w:history="1">
             <w:r>
               <w:rPr>
                 <w:rStyle w:val="ad"/>
@@ -1826,7 +1826,7 @@
                 <w:noProof/>
                 <w:webHidden/>
               </w:rPr>
-              <w:instrText xml:space="preserve"> PAGEREF _Toc496440322 \h </w:instrText>
+              <w:instrText xml:space="preserve"> PAGEREF _Toc496486701 \h </w:instrText>
             </w:r>
             <w:r>
               <w:rPr>
@@ -1870,7 +1870,7 @@
               <w:lang w:val="en-BZ" w:eastAsia="en-BZ"/>
             </w:rPr>
           </w:pPr>
-          <w:hyperlink w:anchor="_Toc496440323" w:history="1">
+          <w:hyperlink w:anchor="_Toc496486702" w:history="1">
             <w:r>
               <w:rPr>
                 <w:rStyle w:val="ad"/>
@@ -1899,7 +1899,7 @@
                 <w:noProof/>
                 <w:webHidden/>
               </w:rPr>
-              <w:instrText xml:space="preserve"> PAGEREF _Toc496440323 \h </w:instrText>
+              <w:instrText xml:space="preserve"> PAGEREF _Toc496486702 \h </w:instrText>
             </w:r>
             <w:r>
               <w:rPr>
@@ -1943,7 +1943,7 @@
               <w:lang w:val="en-BZ" w:eastAsia="en-BZ"/>
             </w:rPr>
           </w:pPr>
-          <w:hyperlink w:anchor="_Toc496440324" w:history="1">
+          <w:hyperlink w:anchor="_Toc496486703" w:history="1">
             <w:r>
               <w:rPr>
                 <w:rStyle w:val="ad"/>
@@ -1972,7 +1972,7 @@
                 <w:noProof/>
                 <w:webHidden/>
               </w:rPr>
-              <w:instrText xml:space="preserve"> PAGEREF _Toc496440324 \h </w:instrText>
+              <w:instrText xml:space="preserve"> PAGEREF _Toc496486703 \h </w:instrText>
             </w:r>
             <w:r>
               <w:rPr>
@@ -2016,7 +2016,7 @@
               <w:lang w:val="en-BZ" w:eastAsia="en-BZ"/>
             </w:rPr>
           </w:pPr>
-          <w:hyperlink w:anchor="_Toc496440325" w:history="1">
+          <w:hyperlink w:anchor="_Toc496486704" w:history="1">
             <w:r>
               <w:rPr>
                 <w:rStyle w:val="ad"/>
@@ -2045,7 +2045,7 @@
                 <w:noProof/>
                 <w:webHidden/>
               </w:rPr>
-              <w:instrText xml:space="preserve"> PAGEREF _Toc496440325 \h </w:instrText>
+              <w:instrText xml:space="preserve"> PAGEREF _Toc496486704 \h </w:instrText>
             </w:r>
             <w:r>
               <w:rPr>
@@ -2089,7 +2089,7 @@
               <w:lang w:val="en-BZ" w:eastAsia="en-BZ"/>
             </w:rPr>
           </w:pPr>
-          <w:hyperlink w:anchor="_Toc496440326" w:history="1">
+          <w:hyperlink w:anchor="_Toc496486705" w:history="1">
             <w:r>
               <w:rPr>
                 <w:rStyle w:val="ad"/>
@@ -2118,7 +2118,7 @@
                 <w:noProof/>
                 <w:webHidden/>
               </w:rPr>
-              <w:instrText xml:space="preserve"> PAGEREF _Toc496440326 \h </w:instrText>
+              <w:instrText xml:space="preserve"> PAGEREF _Toc496486705 \h </w:instrText>
             </w:r>
             <w:r>
               <w:rPr>
@@ -2162,7 +2162,7 @@
               <w:lang w:val="en-BZ" w:eastAsia="en-BZ"/>
             </w:rPr>
           </w:pPr>
-          <w:hyperlink w:anchor="_Toc496440327" w:history="1">
+          <w:hyperlink w:anchor="_Toc496486706" w:history="1">
             <w:r>
               <w:rPr>
                 <w:rStyle w:val="ad"/>
@@ -2191,7 +2191,7 @@
                 <w:noProof/>
                 <w:webHidden/>
               </w:rPr>
-              <w:instrText xml:space="preserve"> PAGEREF _Toc496440327 \h </w:instrText>
+              <w:instrText xml:space="preserve"> PAGEREF _Toc496486706 \h </w:instrText>
             </w:r>
             <w:r>
               <w:rPr>
@@ -2235,7 +2235,7 @@
               <w:lang w:val="en-BZ" w:eastAsia="en-BZ"/>
             </w:rPr>
           </w:pPr>
-          <w:hyperlink w:anchor="_Toc496440328" w:history="1">
+          <w:hyperlink w:anchor="_Toc496486707" w:history="1">
             <w:r>
               <w:rPr>
                 <w:rStyle w:val="ad"/>
@@ -2263,7 +2263,7 @@
                 <w:noProof/>
                 <w:webHidden/>
               </w:rPr>
-              <w:instrText xml:space="preserve"> PAGEREF _Toc496440328 \h </w:instrText>
+              <w:instrText xml:space="preserve"> PAGEREF _Toc496486707 \h </w:instrText>
             </w:r>
             <w:r>
               <w:rPr>
@@ -2307,7 +2307,7 @@
               <w:lang w:val="en-BZ" w:eastAsia="en-BZ"/>
             </w:rPr>
           </w:pPr>
-          <w:hyperlink w:anchor="_Toc496440329" w:history="1">
+          <w:hyperlink w:anchor="_Toc496486708" w:history="1">
             <w:r>
               <w:rPr>
                 <w:rStyle w:val="ad"/>
@@ -2336,7 +2336,7 @@
                 <w:noProof/>
                 <w:webHidden/>
               </w:rPr>
-              <w:instrText xml:space="preserve"> PAGEREF _Toc496440329 \h </w:instrText>
+              <w:instrText xml:space="preserve"> PAGEREF _Toc496486708 \h </w:instrText>
             </w:r>
             <w:r>
               <w:rPr>
@@ -2380,7 +2380,7 @@
               <w:lang w:val="en-BZ" w:eastAsia="en-BZ"/>
             </w:rPr>
           </w:pPr>
-          <w:hyperlink w:anchor="_Toc496440330" w:history="1">
+          <w:hyperlink w:anchor="_Toc496486709" w:history="1">
             <w:r>
               <w:rPr>
                 <w:rStyle w:val="ad"/>
@@ -2409,7 +2409,7 @@
                 <w:noProof/>
                 <w:webHidden/>
               </w:rPr>
-              <w:instrText xml:space="preserve"> PAGEREF _Toc496440330 \h </w:instrText>
+              <w:instrText xml:space="preserve"> PAGEREF _Toc496486709 \h </w:instrText>
             </w:r>
             <w:r>
               <w:rPr>
@@ -2453,7 +2453,7 @@
               <w:lang w:val="en-BZ" w:eastAsia="en-BZ"/>
             </w:rPr>
           </w:pPr>
-          <w:hyperlink w:anchor="_Toc496440331" w:history="1">
+          <w:hyperlink w:anchor="_Toc496486710" w:history="1">
             <w:r>
               <w:rPr>
                 <w:rStyle w:val="ad"/>
@@ -2482,7 +2482,7 @@
                 <w:noProof/>
                 <w:webHidden/>
               </w:rPr>
-              <w:instrText xml:space="preserve"> PAGEREF _Toc496440331 \h </w:instrText>
+              <w:instrText xml:space="preserve"> PAGEREF _Toc496486710 \h </w:instrText>
             </w:r>
             <w:r>
               <w:rPr>
@@ -2526,7 +2526,7 @@
               <w:lang w:val="en-BZ" w:eastAsia="en-BZ"/>
             </w:rPr>
           </w:pPr>
-          <w:hyperlink w:anchor="_Toc496440332" w:history="1">
+          <w:hyperlink w:anchor="_Toc496486711" w:history="1">
             <w:r>
               <w:rPr>
                 <w:rStyle w:val="ad"/>
@@ -2555,7 +2555,7 @@
                 <w:noProof/>
                 <w:webHidden/>
               </w:rPr>
-              <w:instrText xml:space="preserve"> PAGEREF _Toc496440332 \h </w:instrText>
+              <w:instrText xml:space="preserve"> PAGEREF _Toc496486711 \h </w:instrText>
             </w:r>
             <w:r>
               <w:rPr>
@@ -2599,7 +2599,7 @@
               <w:lang w:val="en-BZ" w:eastAsia="en-BZ"/>
             </w:rPr>
           </w:pPr>
-          <w:hyperlink w:anchor="_Toc496440333" w:history="1">
+          <w:hyperlink w:anchor="_Toc496486712" w:history="1">
             <w:r>
               <w:rPr>
                 <w:rStyle w:val="ad"/>
@@ -2628,7 +2628,7 @@
                 <w:noProof/>
                 <w:webHidden/>
               </w:rPr>
-              <w:instrText xml:space="preserve"> PAGEREF _Toc496440333 \h </w:instrText>
+              <w:instrText xml:space="preserve"> PAGEREF _Toc496486712 \h </w:instrText>
             </w:r>
             <w:r>
               <w:rPr>
@@ -2672,7 +2672,7 @@
               <w:lang w:val="en-BZ" w:eastAsia="en-BZ"/>
             </w:rPr>
           </w:pPr>
-          <w:hyperlink w:anchor="_Toc496440334" w:history="1">
+          <w:hyperlink w:anchor="_Toc496486713" w:history="1">
             <w:r>
               <w:rPr>
                 <w:rStyle w:val="ad"/>
@@ -2701,7 +2701,7 @@
                 <w:noProof/>
                 <w:webHidden/>
               </w:rPr>
-              <w:instrText xml:space="preserve"> PAGEREF _Toc496440334 \h </w:instrText>
+              <w:instrText xml:space="preserve"> PAGEREF _Toc496486713 \h </w:instrText>
             </w:r>
             <w:r>
               <w:rPr>
@@ -2745,7 +2745,7 @@
               <w:lang w:val="en-BZ" w:eastAsia="en-BZ"/>
             </w:rPr>
           </w:pPr>
-          <w:hyperlink w:anchor="_Toc496440335" w:history="1">
+          <w:hyperlink w:anchor="_Toc496486714" w:history="1">
             <w:r>
               <w:rPr>
                 <w:rStyle w:val="ad"/>
@@ -2774,7 +2774,7 @@
                 <w:noProof/>
                 <w:webHidden/>
               </w:rPr>
-              <w:instrText xml:space="preserve"> PAGEREF _Toc496440335 \h </w:instrText>
+              <w:instrText xml:space="preserve"> PAGEREF _Toc496486714 \h </w:instrText>
             </w:r>
             <w:r>
               <w:rPr>
@@ -2818,7 +2818,7 @@
               <w:lang w:val="en-BZ" w:eastAsia="en-BZ"/>
             </w:rPr>
           </w:pPr>
-          <w:hyperlink w:anchor="_Toc496440336" w:history="1">
+          <w:hyperlink w:anchor="_Toc496486715" w:history="1">
             <w:r>
               <w:rPr>
                 <w:rStyle w:val="ad"/>
@@ -2847,7 +2847,7 @@
                 <w:noProof/>
                 <w:webHidden/>
               </w:rPr>
-              <w:instrText xml:space="preserve"> PAGEREF _Toc496440336 \h </w:instrText>
+              <w:instrText xml:space="preserve"> PAGEREF _Toc496486715 \h </w:instrText>
             </w:r>
             <w:r>
               <w:rPr>
@@ -2891,7 +2891,7 @@
               <w:lang w:val="en-BZ" w:eastAsia="en-BZ"/>
             </w:rPr>
           </w:pPr>
-          <w:hyperlink w:anchor="_Toc496440337" w:history="1">
+          <w:hyperlink w:anchor="_Toc496486716" w:history="1">
             <w:r>
               <w:rPr>
                 <w:rStyle w:val="ad"/>
@@ -2920,7 +2920,7 @@
                 <w:noProof/>
                 <w:webHidden/>
               </w:rPr>
-              <w:instrText xml:space="preserve"> PAGEREF _Toc496440337 \h </w:instrText>
+              <w:instrText xml:space="preserve"> PAGEREF _Toc496486716 \h </w:instrText>
             </w:r>
             <w:r>
               <w:rPr>
@@ -2964,7 +2964,7 @@
               <w:lang w:val="en-BZ" w:eastAsia="en-BZ"/>
             </w:rPr>
           </w:pPr>
-          <w:hyperlink w:anchor="_Toc496440338" w:history="1">
+          <w:hyperlink w:anchor="_Toc496486717" w:history="1">
             <w:r>
               <w:rPr>
                 <w:rStyle w:val="ad"/>
@@ -2993,7 +2993,7 @@
                 <w:noProof/>
                 <w:webHidden/>
               </w:rPr>
-              <w:instrText xml:space="preserve"> PAGEREF _Toc496440338 \h </w:instrText>
+              <w:instrText xml:space="preserve"> PAGEREF _Toc496486717 \h </w:instrText>
             </w:r>
             <w:r>
               <w:rPr>
@@ -3078,7 +3078,7 @@
           <w:lang w:val="en-US"/>
         </w:rPr>
       </w:pPr>
-      <w:bookmarkStart w:id="1" w:name="_Toc496440303"/>
+      <w:bookmarkStart w:id="1" w:name="_Toc496486682"/>
       <w:r>
         <w:rPr>
           <w:rFonts w:ascii="Times New Roman" w:hAnsi="Times New Roman" w:cs="Times New Roman"/>
@@ -3112,7 +3112,7 @@
           <w:lang w:val="en-US"/>
         </w:rPr>
       </w:pPr>
-      <w:bookmarkStart w:id="2" w:name="_Toc496440304"/>
+      <w:bookmarkStart w:id="2" w:name="_Toc496486683"/>
       <w:r>
         <w:rPr>
           <w:rFonts w:ascii="Times New Roman" w:hAnsi="Times New Roman" w:cs="Times New Roman"/>
@@ -3265,7 +3265,7 @@
           <w:lang w:val="en-US"/>
         </w:rPr>
       </w:pPr>
-      <w:bookmarkStart w:id="3" w:name="_Toc496440305"/>
+      <w:bookmarkStart w:id="3" w:name="_Toc496486684"/>
       <w:r>
         <w:rPr>
           <w:rFonts w:ascii="Times New Roman" w:hAnsi="Times New Roman" w:cs="Times New Roman"/>
@@ -3315,7 +3315,7 @@
           <w:lang w:val="en-US"/>
         </w:rPr>
       </w:pPr>
-      <w:bookmarkStart w:id="4" w:name="_Toc496440306"/>
+      <w:bookmarkStart w:id="4" w:name="_Toc496486685"/>
       <w:r>
         <w:rPr>
           <w:rFonts w:ascii="Times New Roman" w:hAnsi="Times New Roman" w:cs="Times New Roman"/>
@@ -3372,6 +3372,7 @@
         </w:rPr>
         <w:t xml:space="preserve">In this project we are going to develop and implement an application called </w:t>
       </w:r>
+      <w:proofErr w:type="spellStart"/>
       <w:r>
         <w:rPr>
           <w:rFonts w:ascii="Times New Roman" w:hAnsi="Times New Roman" w:cs="Times New Roman"/>
@@ -3382,6 +3383,7 @@
         </w:rPr>
         <w:t>Travlendar</w:t>
       </w:r>
+      <w:proofErr w:type="spellEnd"/>
       <w:r>
         <w:rPr>
           <w:rFonts w:ascii="Times New Roman" w:hAnsi="Times New Roman" w:cs="Times New Roman"/>
@@ -3607,7 +3609,7 @@
           <w:lang w:val="en-US"/>
         </w:rPr>
       </w:pPr>
-      <w:bookmarkStart w:id="5" w:name="_Toc496440307"/>
+      <w:bookmarkStart w:id="5" w:name="_Toc496486686"/>
       <w:r>
         <w:rPr>
           <w:rFonts w:ascii="Times New Roman" w:hAnsi="Times New Roman" w:cs="Times New Roman"/>
@@ -3690,17 +3692,39 @@
           <w:szCs w:val="24"/>
           <w:lang w:val="en-US"/>
         </w:rPr>
-        <w:t>ave the functionalities of Trav</w:t>
-      </w:r>
-      <w:r>
-        <w:rPr>
-          <w:rFonts w:ascii="Times New Roman" w:hAnsi="Times New Roman" w:cs="Times New Roman"/>
-          <w:color w:val="000000"/>
-          <w:sz w:val="24"/>
-          <w:szCs w:val="24"/>
-          <w:lang w:val="en-US"/>
-        </w:rPr>
-        <w:t xml:space="preserve">lendar. These are limited to organize the events and notify the participants through the application and that these </w:t>
+        <w:t xml:space="preserve">ave the functionalities of </w:t>
+      </w:r>
+      <w:proofErr w:type="spellStart"/>
+      <w:r>
+        <w:rPr>
+          <w:rFonts w:ascii="Times New Roman" w:hAnsi="Times New Roman" w:cs="Times New Roman"/>
+          <w:color w:val="000000"/>
+          <w:sz w:val="24"/>
+          <w:szCs w:val="24"/>
+          <w:lang w:val="en-US"/>
+        </w:rPr>
+        <w:t>Trav</w:t>
+      </w:r>
+      <w:r>
+        <w:rPr>
+          <w:rFonts w:ascii="Times New Roman" w:hAnsi="Times New Roman" w:cs="Times New Roman"/>
+          <w:color w:val="000000"/>
+          <w:sz w:val="24"/>
+          <w:szCs w:val="24"/>
+          <w:lang w:val="en-US"/>
+        </w:rPr>
+        <w:t>lendar</w:t>
+      </w:r>
+      <w:proofErr w:type="spellEnd"/>
+      <w:r>
+        <w:rPr>
+          <w:rFonts w:ascii="Times New Roman" w:hAnsi="Times New Roman" w:cs="Times New Roman"/>
+          <w:color w:val="000000"/>
+          <w:sz w:val="24"/>
+          <w:szCs w:val="24"/>
+          <w:lang w:val="en-US"/>
+        </w:rPr>
+        <w:t xml:space="preserve">. These are limited to organize the events and notify the participants through the application and that these </w:t>
       </w:r>
       <w:r>
         <w:rPr>
@@ -3721,7 +3745,29 @@
           <w:szCs w:val="24"/>
           <w:lang w:val="en-US"/>
         </w:rPr>
-        <w:t xml:space="preserve"> By this we can say that there is no application in the market with the qualities of Travlendar and therefore it has no competitors until now.</w:t>
+        <w:t xml:space="preserve"> By this we can say that there is no application in the market with the qualities of </w:t>
+      </w:r>
+      <w:proofErr w:type="spellStart"/>
+      <w:r>
+        <w:rPr>
+          <w:rFonts w:ascii="Times New Roman" w:hAnsi="Times New Roman" w:cs="Times New Roman"/>
+          <w:color w:val="000000"/>
+          <w:sz w:val="24"/>
+          <w:szCs w:val="24"/>
+          <w:lang w:val="en-US"/>
+        </w:rPr>
+        <w:t>Travlendar</w:t>
+      </w:r>
+      <w:proofErr w:type="spellEnd"/>
+      <w:r>
+        <w:rPr>
+          <w:rFonts w:ascii="Times New Roman" w:hAnsi="Times New Roman" w:cs="Times New Roman"/>
+          <w:color w:val="000000"/>
+          <w:sz w:val="24"/>
+          <w:szCs w:val="24"/>
+          <w:lang w:val="en-US"/>
+        </w:rPr>
+        <w:t xml:space="preserve"> and therefore it has no competitors until now.</w:t>
       </w:r>
     </w:p>
     <w:p>
@@ -3734,7 +3780,7 @@
           <w:lang w:val="en-US"/>
         </w:rPr>
       </w:pPr>
-      <w:bookmarkStart w:id="6" w:name="_Toc496440308"/>
+      <w:bookmarkStart w:id="6" w:name="_Toc496486687"/>
       <w:r>
         <w:rPr>
           <w:rFonts w:ascii="Times New Roman" w:hAnsi="Times New Roman" w:cs="Times New Roman"/>
@@ -3844,6 +3890,7 @@
         </w:rPr>
         <w:t xml:space="preserve"> manage </w:t>
       </w:r>
+      <w:commentRangeStart w:id="7"/>
       <w:r>
         <w:rPr>
           <w:rFonts w:ascii="Times New Roman" w:hAnsi="Times New Roman" w:cs="Times New Roman"/>
@@ -3854,6 +3901,13 @@
           <w:lang w:val="en-US"/>
         </w:rPr>
         <w:t>appointments</w:t>
+      </w:r>
+      <w:commentRangeEnd w:id="7"/>
+      <w:r>
+        <w:rPr>
+          <w:rStyle w:val="a4"/>
+        </w:rPr>
+        <w:commentReference w:id="7"/>
       </w:r>
       <w:r>
         <w:rPr>
@@ -4121,7 +4175,37 @@
           <w:szCs w:val="24"/>
           <w:lang w:val="en-US"/>
         </w:rPr>
-        <w:t>[G4] User should receive alerts.</w:t>
+        <w:t xml:space="preserve">[G4] User should receive </w:t>
+      </w:r>
+      <w:commentRangeStart w:id="8"/>
+      <w:r>
+        <w:rPr>
+          <w:rFonts w:ascii="Times New Roman" w:hAnsi="Times New Roman" w:cs="Times New Roman"/>
+          <w:color w:val="000000"/>
+          <w:position w:val="-3"/>
+          <w:sz w:val="24"/>
+          <w:szCs w:val="24"/>
+          <w:lang w:val="en-US"/>
+        </w:rPr>
+        <w:t>alerts</w:t>
+      </w:r>
+      <w:commentRangeEnd w:id="8"/>
+      <w:r>
+        <w:rPr>
+          <w:rStyle w:val="a4"/>
+        </w:rPr>
+        <w:commentReference w:id="8"/>
+      </w:r>
+      <w:r>
+        <w:rPr>
+          <w:rFonts w:ascii="Times New Roman" w:hAnsi="Times New Roman" w:cs="Times New Roman"/>
+          <w:color w:val="000000"/>
+          <w:position w:val="-3"/>
+          <w:sz w:val="24"/>
+          <w:szCs w:val="24"/>
+          <w:lang w:val="en-US"/>
+        </w:rPr>
+        <w:t>.</w:t>
       </w:r>
     </w:p>
     <w:p>
@@ -4454,7 +4538,7 @@
           <w:lang w:val="en-US"/>
         </w:rPr>
       </w:pPr>
-      <w:bookmarkStart w:id="7" w:name="_Toc496440309"/>
+      <w:bookmarkStart w:id="9" w:name="_Toc496486688"/>
       <w:r>
         <w:rPr>
           <w:rFonts w:ascii="Times New Roman" w:hAnsi="Times New Roman" w:cs="Times New Roman"/>
@@ -4473,7 +4557,7 @@
         </w:rPr>
         <w:t>Definitions, acronyms and abbreviations</w:t>
       </w:r>
-      <w:bookmarkEnd w:id="7"/>
+      <w:bookmarkEnd w:id="9"/>
     </w:p>
     <w:p>
       <w:pPr>
@@ -4496,7 +4580,7 @@
           <w:lang w:val="en-US"/>
         </w:rPr>
       </w:pPr>
-      <w:bookmarkStart w:id="8" w:name="_Toc496440310"/>
+      <w:bookmarkStart w:id="10" w:name="_Toc496486689"/>
       <w:r>
         <w:rPr>
           <w:rFonts w:ascii="Times New Roman" w:hAnsi="Times New Roman" w:cs="Times New Roman"/>
@@ -4515,7 +4599,7 @@
         </w:rPr>
         <w:t>Definitions</w:t>
       </w:r>
-      <w:bookmarkEnd w:id="8"/>
+      <w:bookmarkEnd w:id="10"/>
     </w:p>
     <w:p>
       <w:pPr>
@@ -4616,14 +4700,25 @@
         </w:rPr>
         <w:t xml:space="preserve">: a user of the </w:t>
       </w:r>
-      <w:r>
-        <w:rPr>
-          <w:rFonts w:ascii="Times New Roman" w:hAnsi="Times New Roman" w:cs="Times New Roman"/>
-          <w:sz w:val="24"/>
-          <w:szCs w:val="24"/>
-          <w:lang w:val="en-US"/>
-        </w:rPr>
-        <w:t>Travlendar system</w:t>
+      <w:proofErr w:type="spellStart"/>
+      <w:r>
+        <w:rPr>
+          <w:rFonts w:ascii="Times New Roman" w:hAnsi="Times New Roman" w:cs="Times New Roman"/>
+          <w:sz w:val="24"/>
+          <w:szCs w:val="24"/>
+          <w:lang w:val="en-US"/>
+        </w:rPr>
+        <w:t>Travlendar</w:t>
+      </w:r>
+      <w:proofErr w:type="spellEnd"/>
+      <w:r>
+        <w:rPr>
+          <w:rFonts w:ascii="Times New Roman" w:hAnsi="Times New Roman" w:cs="Times New Roman"/>
+          <w:sz w:val="24"/>
+          <w:szCs w:val="24"/>
+          <w:lang w:val="en-US"/>
+        </w:rPr>
+        <w:t xml:space="preserve"> system</w:t>
       </w:r>
     </w:p>
     <w:p>
@@ -4699,7 +4794,7 @@
           <w:lang w:val="en-US"/>
         </w:rPr>
       </w:pPr>
-      <w:bookmarkStart w:id="9" w:name="_Toc496440311"/>
+      <w:bookmarkStart w:id="11" w:name="_Toc496486690"/>
       <w:r>
         <w:rPr>
           <w:rFonts w:ascii="Times New Roman" w:eastAsia="MS Mincho" w:hAnsi="Times New Roman" w:cs="Times New Roman"/>
@@ -4718,7 +4813,7 @@
         </w:rPr>
         <w:t>Acronyms</w:t>
       </w:r>
-      <w:bookmarkEnd w:id="9"/>
+      <w:bookmarkEnd w:id="11"/>
     </w:p>
     <w:p>
       <w:pPr>
@@ -4864,7 +4959,7 @@
           <w:lang w:val="en-US"/>
         </w:rPr>
       </w:pPr>
-      <w:bookmarkStart w:id="10" w:name="_Toc496440312"/>
+      <w:bookmarkStart w:id="12" w:name="_Toc496486691"/>
       <w:r>
         <w:rPr>
           <w:rFonts w:ascii="Times New Roman" w:hAnsi="Times New Roman" w:cs="Times New Roman"/>
@@ -4883,7 +4978,7 @@
         </w:rPr>
         <w:t>Abbreviations</w:t>
       </w:r>
-      <w:bookmarkEnd w:id="10"/>
+      <w:bookmarkEnd w:id="12"/>
     </w:p>
     <w:p>
       <w:pPr>
@@ -4937,7 +5032,29 @@
           <w:szCs w:val="24"/>
           <w:lang w:val="en-US"/>
         </w:rPr>
-        <w:t xml:space="preserve">[Gn]: n-goal. </w:t>
+        <w:t>[</w:t>
+      </w:r>
+      <w:proofErr w:type="spellStart"/>
+      <w:r>
+        <w:rPr>
+          <w:rFonts w:ascii="Times New Roman" w:hAnsi="Times New Roman" w:cs="Times New Roman"/>
+          <w:color w:val="000000"/>
+          <w:sz w:val="24"/>
+          <w:szCs w:val="24"/>
+          <w:lang w:val="en-US"/>
+        </w:rPr>
+        <w:t>Gn</w:t>
+      </w:r>
+      <w:proofErr w:type="spellEnd"/>
+      <w:r>
+        <w:rPr>
+          <w:rFonts w:ascii="Times New Roman" w:hAnsi="Times New Roman" w:cs="Times New Roman"/>
+          <w:color w:val="000000"/>
+          <w:sz w:val="24"/>
+          <w:szCs w:val="24"/>
+          <w:lang w:val="en-US"/>
+        </w:rPr>
+        <w:t xml:space="preserve">]: n-goal. </w:t>
       </w:r>
     </w:p>
     <w:p>
@@ -4972,7 +5089,29 @@
           <w:szCs w:val="24"/>
           <w:lang w:val="en-US"/>
         </w:rPr>
-        <w:t>[Dn]: n-domain assumption.</w:t>
+        <w:t>[</w:t>
+      </w:r>
+      <w:proofErr w:type="spellStart"/>
+      <w:r>
+        <w:rPr>
+          <w:rFonts w:ascii="Times New Roman" w:hAnsi="Times New Roman" w:cs="Times New Roman"/>
+          <w:color w:val="000000"/>
+          <w:sz w:val="24"/>
+          <w:szCs w:val="24"/>
+          <w:lang w:val="en-US"/>
+        </w:rPr>
+        <w:t>Dn</w:t>
+      </w:r>
+      <w:proofErr w:type="spellEnd"/>
+      <w:r>
+        <w:rPr>
+          <w:rFonts w:ascii="Times New Roman" w:hAnsi="Times New Roman" w:cs="Times New Roman"/>
+          <w:color w:val="000000"/>
+          <w:sz w:val="24"/>
+          <w:szCs w:val="24"/>
+          <w:lang w:val="en-US"/>
+        </w:rPr>
+        <w:t>]: n-domain assumption.</w:t>
       </w:r>
     </w:p>
     <w:p>
@@ -5042,37 +5181,29 @@
           <w:szCs w:val="24"/>
           <w:lang w:val="en-US"/>
         </w:rPr>
-        <w:t>[P</w:t>
-      </w:r>
-      <w:r>
-        <w:rPr>
-          <w:rFonts w:ascii="Times New Roman" w:hAnsi="Times New Roman" w:cs="Times New Roman"/>
-          <w:color w:val="000000"/>
-          <w:sz w:val="24"/>
-          <w:szCs w:val="24"/>
-          <w:lang w:val="en-US"/>
-        </w:rPr>
-        <w:t>n]: n-</w:t>
-      </w:r>
-      <w:r>
-        <w:rPr>
-          <w:rFonts w:ascii="Times New Roman" w:hAnsi="Times New Roman" w:cs="Times New Roman"/>
-          <w:color w:val="000000"/>
-          <w:sz w:val="24"/>
-          <w:szCs w:val="24"/>
-          <w:lang w:val="en-US"/>
-        </w:rPr>
-        <w:t>performance</w:t>
-      </w:r>
-      <w:r>
-        <w:rPr>
-          <w:rFonts w:ascii="Times New Roman" w:hAnsi="Times New Roman" w:cs="Times New Roman"/>
-          <w:color w:val="000000"/>
-          <w:sz w:val="24"/>
-          <w:szCs w:val="24"/>
-          <w:lang w:val="en-US"/>
-        </w:rPr>
-        <w:t xml:space="preserve"> requirement. </w:t>
+        <w:t>[</w:t>
+      </w:r>
+      <w:proofErr w:type="spellStart"/>
+      <w:r>
+        <w:rPr>
+          <w:rFonts w:ascii="Times New Roman" w:hAnsi="Times New Roman" w:cs="Times New Roman"/>
+          <w:color w:val="000000"/>
+          <w:sz w:val="24"/>
+          <w:szCs w:val="24"/>
+          <w:lang w:val="en-US"/>
+        </w:rPr>
+        <w:t>Pn</w:t>
+      </w:r>
+      <w:proofErr w:type="spellEnd"/>
+      <w:r>
+        <w:rPr>
+          <w:rFonts w:ascii="Times New Roman" w:hAnsi="Times New Roman" w:cs="Times New Roman"/>
+          <w:color w:val="000000"/>
+          <w:sz w:val="24"/>
+          <w:szCs w:val="24"/>
+          <w:lang w:val="en-US"/>
+        </w:rPr>
+        <w:t xml:space="preserve">]: n-performance requirement. </w:t>
       </w:r>
     </w:p>
     <w:p>
@@ -5085,7 +5216,7 @@
           <w:lang w:val="en-US"/>
         </w:rPr>
       </w:pPr>
-      <w:bookmarkStart w:id="11" w:name="_Toc496440313"/>
+      <w:bookmarkStart w:id="13" w:name="_Toc496486692"/>
       <w:r>
         <w:rPr>
           <w:rFonts w:ascii="Times New Roman" w:eastAsia="MS Mincho" w:hAnsi="Times New Roman" w:cs="Times New Roman"/>
@@ -5095,7 +5226,7 @@
         </w:rPr>
         <w:t>1.4 Reference documents</w:t>
       </w:r>
-      <w:bookmarkEnd w:id="11"/>
+      <w:bookmarkEnd w:id="13"/>
     </w:p>
     <w:p>
       <w:pPr>
@@ -5117,7 +5248,7 @@
           <w:lang w:val="en-US"/>
         </w:rPr>
       </w:pPr>
-      <w:bookmarkStart w:id="12" w:name="_Toc496440314"/>
+      <w:bookmarkStart w:id="14" w:name="_Toc496486693"/>
       <w:r>
         <w:rPr>
           <w:rFonts w:ascii="Times New Roman" w:eastAsia="MS Mincho" w:hAnsi="Times New Roman" w:cs="Times New Roman"/>
@@ -5136,7 +5267,7 @@
         </w:rPr>
         <w:t>Document Structure</w:t>
       </w:r>
-      <w:bookmarkEnd w:id="12"/>
+      <w:bookmarkEnd w:id="14"/>
     </w:p>
     <w:p>
       <w:pPr>
@@ -5556,7 +5687,7 @@
           <w:lang w:val="en-US"/>
         </w:rPr>
       </w:pPr>
-      <w:bookmarkStart w:id="13" w:name="_Toc496440315"/>
+      <w:bookmarkStart w:id="15" w:name="_Toc496486694"/>
       <w:r>
         <w:rPr>
           <w:rFonts w:ascii="Times New Roman" w:hAnsi="Times New Roman" w:cs="Times New Roman"/>
@@ -5566,7 +5697,7 @@
         </w:rPr>
         <w:t>2. Overall description</w:t>
       </w:r>
-      <w:bookmarkEnd w:id="13"/>
+      <w:bookmarkEnd w:id="15"/>
     </w:p>
     <w:p>
       <w:pPr>
@@ -5588,7 +5719,7 @@
           <w:lang w:val="en-US"/>
         </w:rPr>
       </w:pPr>
-      <w:bookmarkStart w:id="14" w:name="_Toc496440316"/>
+      <w:bookmarkStart w:id="16" w:name="_Toc496486695"/>
       <w:r>
         <w:rPr>
           <w:rFonts w:ascii="Times New Roman" w:hAnsi="Times New Roman" w:cs="Times New Roman"/>
@@ -5598,7 +5729,7 @@
         </w:rPr>
         <w:t>2.1 Product perspective</w:t>
       </w:r>
-      <w:bookmarkEnd w:id="14"/>
+      <w:bookmarkEnd w:id="16"/>
       <w:r>
         <w:rPr>
           <w:rFonts w:ascii="Times New Roman" w:hAnsi="Times New Roman" w:cs="Times New Roman"/>
@@ -5662,7 +5793,27 @@
           <w:szCs w:val="24"/>
           <w:lang w:val="en-US"/>
         </w:rPr>
-        <w:t xml:space="preserve">app Travlendar comes in place. </w:t>
+        <w:t xml:space="preserve">app </w:t>
+      </w:r>
+      <w:proofErr w:type="spellStart"/>
+      <w:r>
+        <w:rPr>
+          <w:rFonts w:ascii="Times New Roman" w:hAnsi="Times New Roman" w:cs="Times New Roman"/>
+          <w:sz w:val="24"/>
+          <w:szCs w:val="24"/>
+          <w:lang w:val="en-US"/>
+        </w:rPr>
+        <w:t>Travlendar</w:t>
+      </w:r>
+      <w:proofErr w:type="spellEnd"/>
+      <w:r>
+        <w:rPr>
+          <w:rFonts w:ascii="Times New Roman" w:hAnsi="Times New Roman" w:cs="Times New Roman"/>
+          <w:sz w:val="24"/>
+          <w:szCs w:val="24"/>
+          <w:lang w:val="en-US"/>
+        </w:rPr>
+        <w:t xml:space="preserve"> comes in place. </w:t>
       </w:r>
       <w:r>
         <w:rPr>
@@ -5694,7 +5845,7 @@
           <w:lang w:val="en-US"/>
         </w:rPr>
       </w:pPr>
-      <w:bookmarkStart w:id="15" w:name="_Toc496440317"/>
+      <w:bookmarkStart w:id="17" w:name="_Toc496486696"/>
       <w:r>
         <w:rPr>
           <w:rFonts w:ascii="Times New Roman" w:hAnsi="Times New Roman" w:cs="Times New Roman"/>
@@ -5704,7 +5855,7 @@
         </w:rPr>
         <w:t>2.2 Product functions</w:t>
       </w:r>
-      <w:bookmarkEnd w:id="15"/>
+      <w:bookmarkEnd w:id="17"/>
     </w:p>
     <w:p>
       <w:pPr>
@@ -5782,7 +5933,7 @@
           <w:lang w:val="en-US"/>
         </w:rPr>
       </w:pPr>
-      <w:bookmarkStart w:id="16" w:name="_Toc496440318"/>
+      <w:bookmarkStart w:id="18" w:name="_Toc496486697"/>
       <w:r>
         <w:rPr>
           <w:rFonts w:ascii="Times New Roman" w:hAnsi="Times New Roman" w:cs="Times New Roman"/>
@@ -5792,7 +5943,7 @@
         </w:rPr>
         <w:t>2.3 User characteristics</w:t>
       </w:r>
-      <w:bookmarkEnd w:id="16"/>
+      <w:bookmarkEnd w:id="18"/>
       <w:r>
         <w:rPr>
           <w:rFonts w:ascii="Times New Roman" w:hAnsi="Times New Roman" w:cs="Times New Roman"/>
@@ -5934,7 +6085,7 @@
           <w:lang w:val="en-US"/>
         </w:rPr>
       </w:pPr>
-      <w:bookmarkStart w:id="17" w:name="_Toc496440319"/>
+      <w:bookmarkStart w:id="19" w:name="_Toc496486698"/>
       <w:r>
         <w:rPr>
           <w:rFonts w:ascii="Times New Roman" w:hAnsi="Times New Roman" w:cs="Times New Roman"/>
@@ -5944,7 +6095,7 @@
         </w:rPr>
         <w:t>2.4 Constraints</w:t>
       </w:r>
-      <w:bookmarkEnd w:id="17"/>
+      <w:bookmarkEnd w:id="19"/>
       <w:r>
         <w:rPr>
           <w:rFonts w:ascii="Times New Roman" w:hAnsi="Times New Roman" w:cs="Times New Roman"/>
@@ -6004,7 +6155,7 @@
           <w:lang w:val="en-US"/>
         </w:rPr>
       </w:pPr>
-      <w:bookmarkStart w:id="18" w:name="_Toc496440320"/>
+      <w:bookmarkStart w:id="20" w:name="_Toc496486699"/>
       <w:r>
         <w:rPr>
           <w:rFonts w:ascii="Times New Roman" w:hAnsi="Times New Roman" w:cs="Times New Roman"/>
@@ -6015,35 +6166,46 @@
         <w:lastRenderedPageBreak/>
         <w:t>2.4.1. Regulatory policies</w:t>
       </w:r>
-      <w:bookmarkEnd w:id="18"/>
-    </w:p>
-    <w:p>
-      <w:pPr>
-        <w:rPr>
-          <w:rFonts w:ascii="Times New Roman" w:hAnsi="Times New Roman" w:cs="Times New Roman"/>
-          <w:sz w:val="24"/>
-          <w:szCs w:val="24"/>
-          <w:lang w:val="en-US"/>
-        </w:rPr>
-      </w:pPr>
-    </w:p>
-    <w:p>
-      <w:pPr>
-        <w:rPr>
-          <w:rFonts w:ascii="Times New Roman" w:hAnsi="Times New Roman" w:cs="Times New Roman"/>
-          <w:sz w:val="24"/>
-          <w:szCs w:val="24"/>
-          <w:lang w:val="en-US"/>
-        </w:rPr>
-      </w:pPr>
-      <w:r>
-        <w:rPr>
-          <w:rFonts w:ascii="Times New Roman" w:hAnsi="Times New Roman" w:cs="Times New Roman"/>
-          <w:sz w:val="24"/>
-          <w:szCs w:val="24"/>
-          <w:lang w:val="en-US"/>
-        </w:rPr>
-        <w:t xml:space="preserve">Travlendar does not use a database and customers do not need to </w:t>
+      <w:bookmarkEnd w:id="20"/>
+    </w:p>
+    <w:p>
+      <w:pPr>
+        <w:rPr>
+          <w:rFonts w:ascii="Times New Roman" w:hAnsi="Times New Roman" w:cs="Times New Roman"/>
+          <w:sz w:val="24"/>
+          <w:szCs w:val="24"/>
+          <w:lang w:val="en-US"/>
+        </w:rPr>
+      </w:pPr>
+    </w:p>
+    <w:p>
+      <w:pPr>
+        <w:rPr>
+          <w:rFonts w:ascii="Times New Roman" w:hAnsi="Times New Roman" w:cs="Times New Roman"/>
+          <w:sz w:val="24"/>
+          <w:szCs w:val="24"/>
+          <w:lang w:val="en-US"/>
+        </w:rPr>
+      </w:pPr>
+      <w:proofErr w:type="spellStart"/>
+      <w:r>
+        <w:rPr>
+          <w:rFonts w:ascii="Times New Roman" w:hAnsi="Times New Roman" w:cs="Times New Roman"/>
+          <w:sz w:val="24"/>
+          <w:szCs w:val="24"/>
+          <w:lang w:val="en-US"/>
+        </w:rPr>
+        <w:t>Travlendar</w:t>
+      </w:r>
+      <w:proofErr w:type="spellEnd"/>
+      <w:r>
+        <w:rPr>
+          <w:rFonts w:ascii="Times New Roman" w:hAnsi="Times New Roman" w:cs="Times New Roman"/>
+          <w:sz w:val="24"/>
+          <w:szCs w:val="24"/>
+          <w:lang w:val="en-US"/>
+        </w:rPr>
+        <w:t xml:space="preserve"> does not use a database and customers do not need to </w:t>
       </w:r>
       <w:r>
         <w:rPr>
@@ -6061,7 +6223,27 @@
           <w:szCs w:val="24"/>
           <w:lang w:val="en-US"/>
         </w:rPr>
-        <w:t xml:space="preserve"> sensitive information. Travlendar simply provides the means customers use to manage their events locally</w:t>
+        <w:t xml:space="preserve"> sensitive information. </w:t>
+      </w:r>
+      <w:proofErr w:type="spellStart"/>
+      <w:r>
+        <w:rPr>
+          <w:rFonts w:ascii="Times New Roman" w:hAnsi="Times New Roman" w:cs="Times New Roman"/>
+          <w:sz w:val="24"/>
+          <w:szCs w:val="24"/>
+          <w:lang w:val="en-US"/>
+        </w:rPr>
+        <w:t>Travlendar</w:t>
+      </w:r>
+      <w:proofErr w:type="spellEnd"/>
+      <w:r>
+        <w:rPr>
+          <w:rFonts w:ascii="Times New Roman" w:hAnsi="Times New Roman" w:cs="Times New Roman"/>
+          <w:sz w:val="24"/>
+          <w:szCs w:val="24"/>
+          <w:lang w:val="en-US"/>
+        </w:rPr>
+        <w:t xml:space="preserve"> simply provides the means customers use to manage their events locally</w:t>
       </w:r>
       <w:r>
         <w:rPr>
@@ -6102,7 +6284,7 @@
           <w:lang w:val="en-US"/>
         </w:rPr>
       </w:pPr>
-      <w:bookmarkStart w:id="19" w:name="_Toc496440321"/>
+      <w:bookmarkStart w:id="21" w:name="_Toc496486700"/>
       <w:r>
         <w:rPr>
           <w:rFonts w:ascii="Times New Roman" w:hAnsi="Times New Roman" w:cs="Times New Roman"/>
@@ -6121,7 +6303,7 @@
         </w:rPr>
         <w:t xml:space="preserve"> Hardware constraints</w:t>
       </w:r>
-      <w:bookmarkEnd w:id="19"/>
+      <w:bookmarkEnd w:id="21"/>
     </w:p>
     <w:p>
       <w:pPr>
@@ -6332,7 +6514,7 @@
           <w:lang w:val="en-US"/>
         </w:rPr>
       </w:pPr>
-      <w:bookmarkStart w:id="20" w:name="_Toc496440322"/>
+      <w:bookmarkStart w:id="22" w:name="_Toc496486701"/>
       <w:r>
         <w:rPr>
           <w:rFonts w:ascii="Times New Roman" w:hAnsi="Times New Roman" w:cs="Times New Roman"/>
@@ -6342,7 +6524,7 @@
         </w:rPr>
         <w:t>2.5 Assumptions and dependencies</w:t>
       </w:r>
-      <w:bookmarkEnd w:id="20"/>
+      <w:bookmarkEnd w:id="22"/>
       <w:r>
         <w:rPr>
           <w:rFonts w:ascii="Times New Roman" w:hAnsi="Times New Roman" w:cs="Times New Roman"/>
@@ -6388,7 +6570,27 @@
           <w:szCs w:val="24"/>
           <w:lang w:val="en-US"/>
         </w:rPr>
-        <w:t>For Travlendar to function in a correct manner, these assumptions and dependencies must be met:</w:t>
+        <w:t xml:space="preserve">For </w:t>
+      </w:r>
+      <w:proofErr w:type="spellStart"/>
+      <w:r>
+        <w:rPr>
+          <w:rFonts w:ascii="Times New Roman" w:hAnsi="Times New Roman" w:cs="Times New Roman"/>
+          <w:sz w:val="24"/>
+          <w:szCs w:val="24"/>
+          <w:lang w:val="en-US"/>
+        </w:rPr>
+        <w:t>Travlendar</w:t>
+      </w:r>
+      <w:proofErr w:type="spellEnd"/>
+      <w:r>
+        <w:rPr>
+          <w:rFonts w:ascii="Times New Roman" w:hAnsi="Times New Roman" w:cs="Times New Roman"/>
+          <w:sz w:val="24"/>
+          <w:szCs w:val="24"/>
+          <w:lang w:val="en-US"/>
+        </w:rPr>
+        <w:t xml:space="preserve"> to function in a correct manner, these assumptions and dependencies must be met:</w:t>
       </w:r>
     </w:p>
     <w:p>
@@ -6636,7 +6838,7 @@
           <w:lang w:val="en-US"/>
         </w:rPr>
       </w:pPr>
-      <w:bookmarkStart w:id="21" w:name="_Toc496440323"/>
+      <w:bookmarkStart w:id="23" w:name="_Toc496486702"/>
       <w:r>
         <w:rPr>
           <w:rFonts w:ascii="Times New Roman" w:hAnsi="Times New Roman" w:cs="Times New Roman"/>
@@ -6656,7 +6858,7 @@
         </w:rPr>
         <w:t>Specific requirements</w:t>
       </w:r>
-      <w:bookmarkEnd w:id="21"/>
+      <w:bookmarkEnd w:id="23"/>
     </w:p>
     <w:p>
       <w:pPr>
@@ -6690,7 +6892,7 @@
           <w:lang w:val="en-US"/>
         </w:rPr>
       </w:pPr>
-      <w:bookmarkStart w:id="22" w:name="_Toc496440324"/>
+      <w:bookmarkStart w:id="24" w:name="_Toc496486703"/>
       <w:r>
         <w:rPr>
           <w:rFonts w:ascii="Times New Roman" w:hAnsi="Times New Roman" w:cs="Times New Roman"/>
@@ -6709,7 +6911,7 @@
         </w:rPr>
         <w:t>External interface requirements</w:t>
       </w:r>
-      <w:bookmarkEnd w:id="22"/>
+      <w:bookmarkEnd w:id="24"/>
     </w:p>
     <w:p>
       <w:pPr>
@@ -6731,7 +6933,7 @@
           <w:lang w:val="en-US"/>
         </w:rPr>
       </w:pPr>
-      <w:bookmarkStart w:id="23" w:name="_Toc496440325"/>
+      <w:bookmarkStart w:id="25" w:name="_Toc496486704"/>
       <w:r>
         <w:rPr>
           <w:rFonts w:ascii="Times New Roman" w:hAnsi="Times New Roman" w:cs="Times New Roman"/>
@@ -6741,7 +6943,7 @@
         </w:rPr>
         <w:t>User Interfaces</w:t>
       </w:r>
-      <w:bookmarkEnd w:id="23"/>
+      <w:bookmarkEnd w:id="25"/>
     </w:p>
     <w:p>
       <w:pPr>
@@ -6828,7 +7030,7 @@
                     </pic:cNvPicPr>
                   </pic:nvPicPr>
                   <pic:blipFill>
-                    <a:blip r:embed="rId7">
+                    <a:blip r:embed="rId10">
                       <a:extLst>
                         <a:ext uri="{28A0092B-C50C-407E-A947-70E740481C1C}">
                           <a14:useLocalDpi xmlns:a14="http://schemas.microsoft.com/office/drawing/2010/main" val="0"/>
@@ -6908,7 +7110,7 @@
                     </pic:cNvPicPr>
                   </pic:nvPicPr>
                   <pic:blipFill>
-                    <a:blip r:embed="rId8">
+                    <a:blip r:embed="rId11">
                       <a:extLst>
                         <a:ext uri="{28A0092B-C50C-407E-A947-70E740481C1C}">
                           <a14:useLocalDpi xmlns:a14="http://schemas.microsoft.com/office/drawing/2010/main" val="0"/>
@@ -7216,7 +7418,7 @@
                     </pic:cNvPicPr>
                   </pic:nvPicPr>
                   <pic:blipFill>
-                    <a:blip r:embed="rId9">
+                    <a:blip r:embed="rId12">
                       <a:extLst>
                         <a:ext uri="{28A0092B-C50C-407E-A947-70E740481C1C}">
                           <a14:useLocalDpi xmlns:a14="http://schemas.microsoft.com/office/drawing/2010/main" val="0"/>
@@ -7296,7 +7498,7 @@
                     </pic:cNvPicPr>
                   </pic:nvPicPr>
                   <pic:blipFill>
-                    <a:blip r:embed="rId10">
+                    <a:blip r:embed="rId13">
                       <a:extLst>
                         <a:ext uri="{28A0092B-C50C-407E-A947-70E740481C1C}">
                           <a14:useLocalDpi xmlns:a14="http://schemas.microsoft.com/office/drawing/2010/main" val="0"/>
@@ -7498,7 +7700,7 @@
           <w:lang w:val="en-US"/>
         </w:rPr>
       </w:pPr>
-      <w:bookmarkStart w:id="24" w:name="_Toc496440326"/>
+      <w:bookmarkStart w:id="26" w:name="_Toc496486705"/>
       <w:r>
         <w:rPr>
           <w:rFonts w:ascii="Times New Roman" w:hAnsi="Times New Roman" w:cs="Times New Roman"/>
@@ -7517,7 +7719,7 @@
         </w:rPr>
         <w:t>Functional requirements</w:t>
       </w:r>
-      <w:bookmarkEnd w:id="24"/>
+      <w:bookmarkEnd w:id="26"/>
     </w:p>
     <w:p>
       <w:pPr>
@@ -8712,7 +8914,7 @@
           <w:lang w:val="en-US"/>
         </w:rPr>
       </w:pPr>
-      <w:bookmarkStart w:id="25" w:name="_Toc496440327"/>
+      <w:bookmarkStart w:id="27" w:name="_Toc496486706"/>
       <w:r>
         <w:rPr>
           <w:rFonts w:ascii="Times New Roman" w:hAnsi="Times New Roman" w:cs="Times New Roman"/>
@@ -8731,7 +8933,7 @@
         </w:rPr>
         <w:t>Performance requirements</w:t>
       </w:r>
-      <w:bookmarkEnd w:id="25"/>
+      <w:bookmarkEnd w:id="27"/>
     </w:p>
     <w:p>
       <w:pPr>
@@ -8949,7 +9151,7 @@
           <w:lang w:val="en-US"/>
         </w:rPr>
       </w:pPr>
-      <w:bookmarkStart w:id="26" w:name="_Toc496440328"/>
+      <w:bookmarkStart w:id="28" w:name="_Toc496486707"/>
       <w:r>
         <w:rPr>
           <w:rFonts w:ascii="Times New Roman" w:hAnsi="Times New Roman" w:cs="Times New Roman"/>
@@ -8966,7 +9168,7 @@
         </w:rPr>
         <w:t>Software System Attributes</w:t>
       </w:r>
-      <w:bookmarkEnd w:id="26"/>
+      <w:bookmarkEnd w:id="28"/>
     </w:p>
     <w:p>
       <w:pPr>
@@ -8978,7 +9180,7 @@
           <w:lang w:val="en-US"/>
         </w:rPr>
       </w:pPr>
-      <w:bookmarkStart w:id="27" w:name="_Toc496440329"/>
+      <w:bookmarkStart w:id="29" w:name="_Toc496486708"/>
       <w:r>
         <w:rPr>
           <w:rFonts w:ascii="Times New Roman" w:hAnsi="Times New Roman" w:cs="Times New Roman"/>
@@ -8988,7 +9190,7 @@
         </w:rPr>
         <w:t>Reliability</w:t>
       </w:r>
-      <w:bookmarkEnd w:id="27"/>
+      <w:bookmarkEnd w:id="29"/>
     </w:p>
     <w:p>
       <w:pPr>
@@ -9033,7 +9235,7 @@
           <w:lang w:val="en-US"/>
         </w:rPr>
       </w:pPr>
-      <w:bookmarkStart w:id="28" w:name="_Toc496440330"/>
+      <w:bookmarkStart w:id="30" w:name="_Toc496486709"/>
       <w:r>
         <w:rPr>
           <w:rFonts w:ascii="Times New Roman" w:hAnsi="Times New Roman" w:cs="Times New Roman"/>
@@ -9043,7 +9245,7 @@
         </w:rPr>
         <w:t>Availability</w:t>
       </w:r>
-      <w:bookmarkEnd w:id="28"/>
+      <w:bookmarkEnd w:id="30"/>
     </w:p>
     <w:p>
       <w:pPr>
@@ -9088,7 +9290,7 @@
           <w:lang w:val="en-US"/>
         </w:rPr>
       </w:pPr>
-      <w:bookmarkStart w:id="29" w:name="_Toc496440331"/>
+      <w:bookmarkStart w:id="31" w:name="_Toc496486710"/>
       <w:r>
         <w:rPr>
           <w:rFonts w:ascii="Times New Roman" w:hAnsi="Times New Roman" w:cs="Times New Roman"/>
@@ -9098,7 +9300,7 @@
         </w:rPr>
         <w:t>Security</w:t>
       </w:r>
-      <w:bookmarkEnd w:id="29"/>
+      <w:bookmarkEnd w:id="31"/>
     </w:p>
     <w:p>
       <w:pPr>
@@ -9143,7 +9345,7 @@
           <w:lang w:val="en-US"/>
         </w:rPr>
       </w:pPr>
-      <w:bookmarkStart w:id="30" w:name="_Toc496440332"/>
+      <w:bookmarkStart w:id="32" w:name="_Toc496486711"/>
       <w:r>
         <w:rPr>
           <w:rFonts w:ascii="Times New Roman" w:hAnsi="Times New Roman" w:cs="Times New Roman"/>
@@ -9153,7 +9355,7 @@
         </w:rPr>
         <w:t>Maintainability</w:t>
       </w:r>
-      <w:bookmarkEnd w:id="30"/>
+      <w:bookmarkEnd w:id="32"/>
     </w:p>
     <w:p>
       <w:pPr>
@@ -9220,7 +9422,7 @@
           <w:lang w:val="en-US"/>
         </w:rPr>
       </w:pPr>
-      <w:bookmarkStart w:id="31" w:name="_Toc496440333"/>
+      <w:bookmarkStart w:id="33" w:name="_Toc496486712"/>
       <w:r>
         <w:rPr>
           <w:rFonts w:ascii="Times New Roman" w:hAnsi="Times New Roman" w:cs="Times New Roman"/>
@@ -9230,7 +9432,7 @@
         </w:rPr>
         <w:t>Portability</w:t>
       </w:r>
-      <w:bookmarkEnd w:id="31"/>
+      <w:bookmarkEnd w:id="33"/>
     </w:p>
     <w:p>
       <w:pPr>
@@ -9310,7 +9512,7 @@
           <w:lang w:val="en-US"/>
         </w:rPr>
       </w:pPr>
-      <w:bookmarkStart w:id="32" w:name="_Toc496440334"/>
+      <w:bookmarkStart w:id="34" w:name="_Toc496486713"/>
       <w:r>
         <w:rPr>
           <w:rFonts w:ascii="Times New Roman" w:hAnsi="Times New Roman" w:cs="Times New Roman"/>
@@ -9330,7 +9532,7 @@
         </w:rPr>
         <w:t>Use cases</w:t>
       </w:r>
-      <w:bookmarkEnd w:id="32"/>
+      <w:bookmarkEnd w:id="34"/>
     </w:p>
     <w:p>
       <w:pPr>
@@ -10577,7 +10779,7 @@
                 <w:lang w:val="en-US"/>
               </w:rPr>
             </w:pPr>
-            <w:commentRangeStart w:id="33"/>
+            <w:commentRangeStart w:id="35"/>
             <w:r>
               <w:rPr>
                 <w:rFonts w:ascii="Times New Roman" w:hAnsi="Times New Roman" w:cs="Times New Roman"/>
@@ -10608,7 +10810,7 @@
               </w:rPr>
               <w:t xml:space="preserve">. </w:t>
             </w:r>
-            <w:commentRangeEnd w:id="33"/>
+            <w:commentRangeEnd w:id="35"/>
             <w:r>
               <w:rPr>
                 <w:rStyle w:val="a4"/>
@@ -10616,7 +10818,7 @@
                 <w:sz w:val="24"/>
                 <w:szCs w:val="24"/>
               </w:rPr>
-              <w:commentReference w:id="33"/>
+              <w:commentReference w:id="35"/>
             </w:r>
           </w:p>
           <w:p>
@@ -12157,17 +12359,6 @@
               </w:rPr>
               <w:t>The user should press the “Calendar” bottom.</w:t>
             </w:r>
-            <w:r>
-              <w:rPr>
-                <w:rFonts w:ascii="Times New Roman" w:eastAsia="MS Mincho" w:hAnsi="Times New Roman" w:cs="Times New Roman"/>
-                <w:color w:val="000000"/>
-                <w:sz w:val="24"/>
-                <w:szCs w:val="24"/>
-                <w:lang w:val="en-US"/>
-              </w:rPr>
-              <w:t> -</w:t>
-            </w:r>
           </w:p>
           <w:p>
             <w:pPr>
@@ -12203,27 +12394,6 @@
               </w:rPr>
               <w:t>The user should press the “Edit” bottom.</w:t>
             </w:r>
-            <w:r>
-              <w:rPr>
-                <w:rFonts w:ascii="Times New Roman" w:eastAsia="MS Mincho" w:hAnsi="Times New Roman" w:cs="Times New Roman"/>
-                <w:color w:val="000000"/>
-                <w:sz w:val="24"/>
-                <w:szCs w:val="24"/>
-                <w:lang w:val="en-US"/>
-              </w:rPr>
-              <w:t> -</w:t>
-            </w:r>
-            <w:r>
-              <w:rPr>
-                <w:rFonts w:ascii="Times New Roman" w:hAnsi="Times New Roman" w:cs="Times New Roman"/>
-                <w:color w:val="000000"/>
-                <w:sz w:val="24"/>
-                <w:szCs w:val="24"/>
-                <w:lang w:val="en-US"/>
-              </w:rPr>
-              <w:t xml:space="preserve"> </w:t>
-            </w:r>
           </w:p>
           <w:p>
             <w:pPr>
@@ -12279,7 +12449,7 @@
               </w:rPr>
               <w:t xml:space="preserve"> he wishes to delete. </w:t>
             </w:r>
-            <w:commentRangeStart w:id="34"/>
+            <w:commentRangeStart w:id="36"/>
             <w:r>
               <w:rPr>
                 <w:rFonts w:ascii="Times New Roman" w:eastAsia="MS Mincho" w:hAnsi="Times New Roman" w:cs="Times New Roman"/>
@@ -12291,7 +12461,7 @@
               <w:t>  </w:t>
             </w:r>
-            <w:commentRangeEnd w:id="34"/>
+            <w:commentRangeEnd w:id="36"/>
             <w:r>
               <w:rPr>
                 <w:rStyle w:val="a4"/>
@@ -12299,7 +12469,7 @@
                 <w:sz w:val="24"/>
                 <w:szCs w:val="24"/>
               </w:rPr>
-              <w:commentReference w:id="34"/>
+              <w:commentReference w:id="36"/>
             </w:r>
           </w:p>
         </w:tc>
@@ -13004,17 +13174,6 @@
               </w:rPr>
               <w:t>The user should press the “Calendar”” bottom.</w:t>
             </w:r>
-            <w:r>
-              <w:rPr>
-                <w:rFonts w:ascii="Times New Roman" w:eastAsia="MS Mincho" w:hAnsi="Times New Roman" w:cs="Times New Roman"/>
-                <w:color w:val="000000"/>
-                <w:sz w:val="24"/>
-                <w:szCs w:val="24"/>
-                <w:lang w:val="en-US"/>
-              </w:rPr>
-              <w:t> -</w:t>
-            </w:r>
           </w:p>
           <w:p>
             <w:pPr>
@@ -13050,17 +13209,6 @@
               </w:rPr>
               <w:t xml:space="preserve">The user should press the “+” button. </w:t>
             </w:r>
-            <w:r>
-              <w:rPr>
-                <w:rFonts w:ascii="Times New Roman" w:eastAsia="MS Mincho" w:hAnsi="Times New Roman" w:cs="Times New Roman"/>
-                <w:color w:val="000000"/>
-                <w:sz w:val="24"/>
-                <w:szCs w:val="24"/>
-                <w:lang w:val="en-US"/>
-              </w:rPr>
-              <w:t> -</w:t>
-            </w:r>
           </w:p>
           <w:p>
             <w:pPr>
@@ -13171,17 +13319,6 @@
               </w:rPr>
               <w:t xml:space="preserve">. </w:t>
             </w:r>
-            <w:r>
-              <w:rPr>
-                <w:rFonts w:ascii="Times New Roman" w:eastAsia="MS Mincho" w:hAnsi="Times New Roman" w:cs="Times New Roman"/>
-                <w:color w:val="000000"/>
-                <w:sz w:val="24"/>
-                <w:szCs w:val="24"/>
-                <w:lang w:val="en-US"/>
-              </w:rPr>
-              <w:t> -</w:t>
-            </w:r>
           </w:p>
           <w:p>
             <w:pPr>
@@ -13227,7 +13364,7 @@
               </w:rPr>
               <w:t xml:space="preserve"> user should enter the interval time where he/she wants to </w:t>
             </w:r>
-            <w:commentRangeStart w:id="35"/>
+            <w:commentRangeStart w:id="37"/>
             <w:r>
               <w:rPr>
                 <w:rFonts w:ascii="Times New Roman" w:hAnsi="Times New Roman" w:cs="Times New Roman"/>
@@ -13238,7 +13375,7 @@
               </w:rPr>
               <w:t>do</w:t>
             </w:r>
-            <w:commentRangeEnd w:id="35"/>
+            <w:commentRangeEnd w:id="37"/>
             <w:r>
               <w:rPr>
                 <w:rStyle w:val="a4"/>
@@ -13246,7 +13383,7 @@
                 <w:sz w:val="24"/>
                 <w:szCs w:val="24"/>
               </w:rPr>
-              <w:commentReference w:id="35"/>
+              <w:commentReference w:id="37"/>
             </w:r>
             <w:r>
               <w:rPr>
@@ -14983,20 +15120,8 @@
                 <w:szCs w:val="24"/>
                 <w:lang w:val="en-US"/>
               </w:rPr>
-              <w:t xml:space="preserve">The user should </w:t>
-            </w:r>
-            <w:proofErr w:type="gramStart"/>
-            <w:r>
-              <w:rPr>
-                <w:rFonts w:ascii="Times New Roman" w:hAnsi="Times New Roman" w:cs="Times New Roman"/>
-                <w:color w:val="000000"/>
-                <w:sz w:val="24"/>
-                <w:szCs w:val="24"/>
-                <w:lang w:val="en-US"/>
-              </w:rPr>
-              <w:t>pressed</w:t>
-            </w:r>
-            <w:proofErr w:type="gramEnd"/>
+              <w:t>The user should press</w:t>
+            </w:r>
             <w:r>
               <w:rPr>
                 <w:rFonts w:ascii="Times New Roman" w:hAnsi="Times New Roman" w:cs="Times New Roman"/>
@@ -15041,17 +15166,6 @@
                 <w:lang w:val="en-US"/>
               </w:rPr>
               <w:t xml:space="preserve">The user should press on the red circle at the left of the event he wishes to delete. </w:t>
-            </w:r>
-            <w:r>
-              <w:rPr>
-                <w:rFonts w:ascii="Times New Roman" w:eastAsia="MS Mincho" w:hAnsi="Times New Roman" w:cs="Times New Roman"/>
-                <w:color w:val="000000"/>
-                <w:sz w:val="24"/>
-                <w:szCs w:val="24"/>
-                <w:lang w:val="en-US"/>
-              </w:rPr>
-              <w:t> -</w:t>
             </w:r>
           </w:p>
         </w:tc>
@@ -16633,7 +16747,7 @@
               </w:rPr>
               <w:t>The user sho</w:t>
             </w:r>
-            <w:commentRangeStart w:id="36"/>
+            <w:commentRangeStart w:id="38"/>
             <w:r>
               <w:rPr>
                 <w:rFonts w:ascii="Times New Roman" w:hAnsi="Times New Roman" w:cs="Times New Roman"/>
@@ -16644,7 +16758,7 @@
               </w:rPr>
               <w:t>uld press the “Travel” button.</w:t>
             </w:r>
-            <w:commentRangeEnd w:id="36"/>
+            <w:commentRangeEnd w:id="38"/>
             <w:r>
               <w:rPr>
                 <w:rStyle w:val="a4"/>
@@ -16652,7 +16766,7 @@
                 <w:sz w:val="24"/>
                 <w:szCs w:val="24"/>
               </w:rPr>
-              <w:commentReference w:id="36"/>
+              <w:commentReference w:id="38"/>
             </w:r>
           </w:p>
           <w:p>
@@ -17074,7 +17188,7 @@
           <w:lang w:val="en-US"/>
         </w:rPr>
       </w:pPr>
-      <w:bookmarkStart w:id="37" w:name="_Toc496440335"/>
+      <w:bookmarkStart w:id="39" w:name="_Toc496486714"/>
       <w:r>
         <w:rPr>
           <w:rFonts w:ascii="Times New Roman" w:hAnsi="Times New Roman" w:cs="Times New Roman"/>
@@ -17093,7 +17207,89 @@
         </w:rPr>
         <w:t>UML diagrams</w:t>
       </w:r>
-      <w:bookmarkEnd w:id="37"/>
+      <w:bookmarkEnd w:id="39"/>
+    </w:p>
+    <w:p>
+      <w:pPr>
+        <w:rPr>
+          <w:rFonts w:ascii="Times New Roman" w:hAnsi="Times New Roman" w:cs="Times New Roman"/>
+          <w:sz w:val="24"/>
+          <w:szCs w:val="24"/>
+          <w:lang w:val="en-US"/>
+        </w:rPr>
+      </w:pPr>
+      <w:r>
+        <w:rPr>
+          <w:rFonts w:ascii="Times New Roman" w:hAnsi="Times New Roman" w:cs="Times New Roman"/>
+          <w:sz w:val="24"/>
+          <w:szCs w:val="24"/>
+          <w:lang w:val="en-US"/>
+        </w:rPr>
+        <w:t>Use case diagram:</w:t>
+      </w:r>
+    </w:p>
+    <w:p>
+      <w:pPr>
+        <w:rPr>
+          <w:rFonts w:ascii="Times New Roman" w:hAnsi="Times New Roman" w:cs="Times New Roman"/>
+          <w:sz w:val="24"/>
+          <w:szCs w:val="24"/>
+          <w:lang w:val="en-US"/>
+        </w:rPr>
+      </w:pPr>
+      <w:r>
+        <w:rPr>
+          <w:noProof/>
+        </w:rPr>
+        <w:drawing>
+          <wp:inline distT="0" distB="0" distL="0" distR="0" wp14:anchorId="5D733ED7" wp14:editId="7D1BB10A">
+            <wp:extent cx="4198620" cy="3916680"/>
+            <wp:effectExtent l="0" t="0" r="0" b="7620"/>
+            <wp:docPr id="3" name="Картина 3" descr="C:\Users\Plamen\AppData\Local\Microsoft\Windows\INetCache\Content.Word\Untitled Diagram (1).png"/>
+            <wp:cNvGraphicFramePr>
+              <a:graphicFrameLocks xmlns:a="http://schemas.openxmlformats.org/drawingml/2006/main" noChangeAspect="1"/>
+            </wp:cNvGraphicFramePr>
+            <a:graphic xmlns:a="http://schemas.openxmlformats.org/drawingml/2006/main">
+              <a:graphicData uri="http://schemas.openxmlformats.org/drawingml/2006/picture">
+                <pic:pic xmlns:pic="http://schemas.openxmlformats.org/drawingml/2006/picture">
+                  <pic:nvPicPr>
+                    <pic:cNvPr id="0" name="Picture 1" descr="C:\Users\Plamen\AppData\Local\Microsoft\Windows\INetCache\Content.Word\Untitled Diagram (1).png"/>
+                    <pic:cNvPicPr>
+                      <a:picLocks noChangeAspect="1" noChangeArrowheads="1"/>
+                    </pic:cNvPicPr>
+                  </pic:nvPicPr>
+                  <pic:blipFill>
+                    <a:blip r:embed="rId14">
+                      <a:extLst>
+                        <a:ext uri="{28A0092B-C50C-407E-A947-70E740481C1C}">
+                          <a14:useLocalDpi xmlns:a14="http://schemas.microsoft.com/office/drawing/2010/main" val="0"/>
+                        </a:ext>
+                      </a:extLst>
+                    </a:blip>
+                    <a:srcRect/>
+                    <a:stretch>
+                      <a:fillRect/>
+                    </a:stretch>
+                  </pic:blipFill>
+                  <pic:spPr bwMode="auto">
+                    <a:xfrm>
+                      <a:off x="0" y="0"/>
+                      <a:ext cx="4198620" cy="3916680"/>
+                    </a:xfrm>
+                    <a:prstGeom prst="rect">
+                      <a:avLst/>
+                    </a:prstGeom>
+                    <a:noFill/>
+                    <a:ln>
+                      <a:noFill/>
+                    </a:ln>
+                  </pic:spPr>
+                </pic:pic>
+              </a:graphicData>
+            </a:graphic>
+          </wp:inline>
+        </w:drawing>
+      </w:r>
     </w:p>
     <w:p>
       <w:pPr>
@@ -17174,7 +17370,7 @@
                     </pic:cNvPicPr>
                   </pic:nvPicPr>
                   <pic:blipFill>
-                    <a:blip r:embed="rId14">
+                    <a:blip r:embed="rId15">
                       <a:extLst>
                         <a:ext uri="{28A0092B-C50C-407E-A947-70E740481C1C}">
                           <a14:useLocalDpi xmlns:a14="http://schemas.microsoft.com/office/drawing/2010/main" val="0"/>
@@ -17314,7 +17510,7 @@
                     </pic:cNvPicPr>
                   </pic:nvPicPr>
                   <pic:blipFill>
-                    <a:blip r:embed="rId15">
+                    <a:blip r:embed="rId16">
                       <a:extLst>
                         <a:ext uri="{28A0092B-C50C-407E-A947-70E740481C1C}">
                           <a14:useLocalDpi xmlns:a14="http://schemas.microsoft.com/office/drawing/2010/main" val="0"/>
@@ -17452,7 +17648,7 @@
                     </pic:cNvPicPr>
                   </pic:nvPicPr>
                   <pic:blipFill>
-                    <a:blip r:embed="rId16">
+                    <a:blip r:embed="rId17">
                       <a:extLst>
                         <a:ext uri="{28A0092B-C50C-407E-A947-70E740481C1C}">
                           <a14:useLocalDpi xmlns:a14="http://schemas.microsoft.com/office/drawing/2010/main" val="0"/>
@@ -17618,7 +17814,7 @@
                     </pic:cNvPicPr>
                   </pic:nvPicPr>
                   <pic:blipFill>
-                    <a:blip r:embed="rId17">
+                    <a:blip r:embed="rId18">
                       <a:extLst>
                         <a:ext uri="{28A0092B-C50C-407E-A947-70E740481C1C}">
                           <a14:useLocalDpi xmlns:a14="http://schemas.microsoft.com/office/drawing/2010/main" val="0"/>
@@ -17749,7 +17945,7 @@
                     </pic:cNvPicPr>
                   </pic:nvPicPr>
                   <pic:blipFill>
-                    <a:blip r:embed="rId18">
+                    <a:blip r:embed="rId19">
                       <a:extLst>
                         <a:ext uri="{28A0092B-C50C-407E-A947-70E740481C1C}">
                           <a14:useLocalDpi xmlns:a14="http://schemas.microsoft.com/office/drawing/2010/main" val="0"/>
@@ -17820,7 +18016,7 @@
           <w:lang w:val="en-US"/>
         </w:rPr>
       </w:pPr>
-      <w:bookmarkStart w:id="38" w:name="_Toc496440336"/>
+      <w:bookmarkStart w:id="40" w:name="_Toc496486715"/>
       <w:r>
         <w:rPr>
           <w:rFonts w:ascii="Times New Roman" w:hAnsi="Times New Roman" w:cs="Times New Roman"/>
@@ -17839,7 +18035,7 @@
         </w:rPr>
         <w:t>Formal analysis using Alloy</w:t>
       </w:r>
-      <w:bookmarkEnd w:id="38"/>
+      <w:bookmarkEnd w:id="40"/>
       <w:r>
         <w:rPr>
           <w:rFonts w:ascii="Times New Roman" w:hAnsi="Times New Roman" w:cs="Times New Roman"/>
@@ -17910,7 +18106,7 @@
           <w:lang w:val="en-US"/>
         </w:rPr>
       </w:pPr>
-      <w:bookmarkStart w:id="39" w:name="_Toc496440337"/>
+      <w:bookmarkStart w:id="41" w:name="_Toc496486716"/>
       <w:r>
         <w:rPr>
           <w:rFonts w:ascii="Times New Roman" w:hAnsi="Times New Roman" w:cs="Times New Roman"/>
@@ -17938,7 +18134,7 @@
         </w:rPr>
         <w:t>T</w:t>
       </w:r>
-      <w:bookmarkEnd w:id="39"/>
+      <w:bookmarkEnd w:id="41"/>
     </w:p>
     <w:p>
       <w:pPr>
@@ -18437,7 +18633,7 @@
           <w:lang w:val="en-US"/>
         </w:rPr>
       </w:pPr>
-      <w:bookmarkStart w:id="40" w:name="_Toc496440338"/>
+      <w:bookmarkStart w:id="42" w:name="_Toc496486717"/>
       <w:r>
         <w:rPr>
           <w:rFonts w:ascii="Times New Roman" w:hAnsi="Times New Roman" w:cs="Times New Roman"/>
@@ -18457,7 +18653,7 @@
         </w:rPr>
         <w:t>References</w:t>
       </w:r>
-      <w:bookmarkEnd w:id="40"/>
+      <w:bookmarkEnd w:id="42"/>
       <w:r>
         <w:rPr>
           <w:rFonts w:ascii="Times New Roman" w:hAnsi="Times New Roman" w:cs="Times New Roman"/>
@@ -18480,13 +18676,10 @@
 
 <file path=word/comments.xml><?xml version="1.0" encoding="utf-8"?>
 <w:comments xmlns:wpc="http://schemas.microsoft.com/office/word/2010/wordprocessingCanvas" xmlns:cx="http://schemas.microsoft.com/office/drawing/2014/chartex" xmlns:cx1="http://schemas.microsoft.com/office/drawing/2015/9/8/chartex" xmlns:cx2="http://schemas.microsoft.com/office/drawing/2015/10/21/chartex" xmlns:cx3="http://schemas.microsoft.com/office/drawing/2016/5/9/chartex" xmlns:cx4="http://schemas.microsoft.com/office/drawing/2016/5/10/chartex" xmlns:cx5="http://schemas.microsoft.com/office/drawing/2016/5/11/chartex" xmlns:cx6="http://schemas.microsoft.com/office/drawing/2016/5/12/chartex" xmlns:cx7="http://schemas.microsoft.com/office/drawing/2016/5/13/chartex" xmlns:cx8="http://schemas.microsoft.com/office/drawing/2016/5/14/chartex" xmlns:mc="http://schemas.openxmlformats.org/markup-compatibility/2006" xmlns:aink="http://schemas.microsoft.com/office/drawing/2016/ink" xmlns:am3d="http://schemas.microsoft.com/office/drawing/2017/model3d" xmlns:o="urn:schemas-microsoft-com:office:office" xmlns:r="http://schemas.openxmlformats.org/officeDocument/2006/relationships" xmlns:m="http://schemas.openxmlformats.org/officeDocument/2006/math" xmlns:v="urn:schemas-microsoft-com:vml" xmlns:wp14="http://schemas.microsoft.com/office/word/2010/wordprocessingDrawing" xmlns:wp="http://schemas.openxmlformats.org/drawingml/2006/wordprocessingDrawing" xmlns:w10="urn:schemas-microsoft-com:office:word" xmlns:w="http://schemas.openxmlformats.org/wordprocessingml/2006/main" xmlns:w14="http://schemas.microsoft.com/office/word/2010/wordml" xmlns:w15="http://schemas.microsoft.com/office/word/2012/wordml" xmlns:w16cid="http://schemas.microsoft.com/office/word/2016/wordml/cid" xmlns:w16se="http://schemas.microsoft.com/office/word/2015/wordml/symex" xmlns:wpg="http://schemas.microsoft.com/office/word/2010/wordprocessingGroup" xmlns:wpi="http://schemas.microsoft.com/office/word/2010/wordprocessingInk" xmlns:wne="http://schemas.microsoft.com/office/word/2006/wordml" xmlns:wps="http://schemas.microsoft.com/office/word/2010/wordprocessingShape" mc:Ignorable="w14 w15 w16se w16cid wp14">
-  <w:comment w:id="33" w:author="victor alvaro" w:date="2017-10-18T16:40:00Z" w:initials="va">
+  <w:comment w:id="7" w:author="Plamen Pasliev" w:date="2017-10-23T01:46:00Z" w:initials="PP">
     <w:p>
       <w:pPr>
         <w:pStyle w:val="a5"/>
-        <w:rPr>
-          <w:lang w:val="en-US"/>
-        </w:rPr>
       </w:pPr>
       <w:r>
         <w:rPr>
@@ -18495,20 +18688,14 @@
         <w:annotationRef/>
       </w:r>
       <w:r>
-        <w:rPr>
-          <w:lang w:val="en-US"/>
-        </w:rPr>
-        <w:t>Here should we putt he alert about location to far from the previous meeting?</w:t>
+        <w:t>Sometimes meetings are used and sometimes appointments</w:t>
       </w:r>
     </w:p>
   </w:comment>
-  <w:comment w:id="34" w:author="victor alvaro" w:date="2017-10-18T17:30:00Z" w:initials="va">
+  <w:comment w:id="8" w:author="Plamen Pasliev" w:date="2017-10-23T01:46:00Z" w:initials="PP">
     <w:p>
       <w:pPr>
         <w:pStyle w:val="a5"/>
-        <w:rPr>
-          <w:lang w:val="en-US"/>
-        </w:rPr>
       </w:pPr>
       <w:r>
         <w:rPr>
@@ -18517,6 +18704,61 @@
         <w:annotationRef/>
       </w:r>
       <w:r>
+        <w:t xml:space="preserve">These need to be specified </w:t>
+      </w:r>
+    </w:p>
+  </w:comment>
+  <w:comment w:id="35" w:author="victor alvaro" w:date="2017-10-18T16:40:00Z" w:initials="va">
+    <w:p>
+      <w:pPr>
+        <w:pStyle w:val="a5"/>
+        <w:rPr>
+          <w:lang w:val="en-US"/>
+        </w:rPr>
+      </w:pPr>
+      <w:r>
+        <w:rPr>
+          <w:rStyle w:val="a4"/>
+        </w:rPr>
+        <w:annotationRef/>
+      </w:r>
+      <w:r>
+        <w:rPr>
+          <w:lang w:val="en-US"/>
+        </w:rPr>
+        <w:t xml:space="preserve">Here should we </w:t>
+      </w:r>
+      <w:proofErr w:type="spellStart"/>
+      <w:r>
+        <w:rPr>
+          <w:lang w:val="en-US"/>
+        </w:rPr>
+        <w:t>putt he</w:t>
+      </w:r>
+      <w:proofErr w:type="spellEnd"/>
+      <w:r>
+        <w:rPr>
+          <w:lang w:val="en-US"/>
+        </w:rPr>
+        <w:t xml:space="preserve"> alert about location to far from the previous meeting?</w:t>
+      </w:r>
+    </w:p>
+  </w:comment>
+  <w:comment w:id="36" w:author="victor alvaro" w:date="2017-10-18T17:30:00Z" w:initials="va">
+    <w:p>
+      <w:pPr>
+        <w:pStyle w:val="a5"/>
+        <w:rPr>
+          <w:lang w:val="en-US"/>
+        </w:rPr>
+      </w:pPr>
+      <w:r>
+        <w:rPr>
+          <w:rStyle w:val="a4"/>
+        </w:rPr>
+        <w:annotationRef/>
+      </w:r>
+      <w:r>
         <w:rPr>
           <w:lang w:val="en-US"/>
         </w:rPr>
@@ -18532,7 +18774,7 @@
       </w:pPr>
     </w:p>
   </w:comment>
-  <w:comment w:id="35" w:author="victor alvaro" w:date="2017-10-18T17:31:00Z" w:initials="va">
+  <w:comment w:id="37" w:author="victor alvaro" w:date="2017-10-18T17:31:00Z" w:initials="va">
     <w:p>
       <w:pPr>
         <w:pStyle w:val="a5"/>
@@ -18548,7 +18790,7 @@
       </w:r>
     </w:p>
   </w:comment>
-  <w:comment w:id="36" w:author="victor alvaro" w:date="2017-10-18T17:48:00Z" w:initials="va">
+  <w:comment w:id="38" w:author="victor alvaro" w:date="2017-10-18T17:48:00Z" w:initials="va">
     <w:p>
       <w:pPr>
         <w:pStyle w:val="a5"/>
@@ -18560,7 +18802,10 @@
         <w:annotationRef/>
       </w:r>
       <w:r>
-        <w:t>We have to specify this</w:t>
+        <w:t xml:space="preserve">We </w:t>
+      </w:r>
+      <w:r>
+        <w:t>have to specify this</w:t>
       </w:r>
     </w:p>
   </w:comment>
@@ -18569,6 +18814,8 @@
 
 <file path=word/commentsExtended.xml><?xml version="1.0" encoding="utf-8"?>
 <w15:commentsEx xmlns:wpc="http://schemas.microsoft.com/office/word/2010/wordprocessingCanvas" xmlns:cx="http://schemas.microsoft.com/office/drawing/2014/chartex" xmlns:cx1="http://schemas.microsoft.com/office/drawing/2015/9/8/chartex" xmlns:cx2="http://schemas.microsoft.com/office/drawing/2015/10/21/chartex" xmlns:cx3="http://schemas.microsoft.com/office/drawing/2016/5/9/chartex" xmlns:cx4="http://schemas.microsoft.com/office/drawing/2016/5/10/chartex" xmlns:cx5="http://schemas.microsoft.com/office/drawing/2016/5/11/chartex" xmlns:cx6="http://schemas.microsoft.com/office/drawing/2016/5/12/chartex" xmlns:cx7="http://schemas.microsoft.com/office/drawing/2016/5/13/chartex" xmlns:cx8="http://schemas.microsoft.com/office/drawing/2016/5/14/chartex" xmlns:mc="http://schemas.openxmlformats.org/markup-compatibility/2006" xmlns:aink="http://schemas.microsoft.com/office/drawing/2016/ink" xmlns:am3d="http://schemas.microsoft.com/office/drawing/2017/model3d" xmlns:o="urn:schemas-microsoft-com:office:office" xmlns:r="http://schemas.openxmlformats.org/officeDocument/2006/relationships" xmlns:m="http://schemas.openxmlformats.org/officeDocument/2006/math" xmlns:v="urn:schemas-microsoft-com:vml" xmlns:wp14="http://schemas.microsoft.com/office/word/2010/wordprocessingDrawing" xmlns:wp="http://schemas.openxmlformats.org/drawingml/2006/wordprocessingDrawing" xmlns:w10="urn:schemas-microsoft-com:office:word" xmlns:w="http://schemas.openxmlformats.org/wordprocessingml/2006/main" xmlns:w14="http://schemas.microsoft.com/office/word/2010/wordml" xmlns:w15="http://schemas.microsoft.com/office/word/2012/wordml" xmlns:w16cid="http://schemas.microsoft.com/office/word/2016/wordml/cid" xmlns:w16se="http://schemas.microsoft.com/office/word/2015/wordml/symex" xmlns:wpg="http://schemas.microsoft.com/office/word/2010/wordprocessingGroup" xmlns:wpi="http://schemas.microsoft.com/office/word/2010/wordprocessingInk" xmlns:wne="http://schemas.microsoft.com/office/word/2006/wordml" xmlns:wps="http://schemas.microsoft.com/office/word/2010/wordprocessingShape" mc:Ignorable="w14 w15 w16se w16cid wp14">
+  <w15:commentEx w15:paraId="62472C9F" w15:done="0"/>
+  <w15:commentEx w15:paraId="689C1B31" w15:done="0"/>
   <w15:commentEx w15:paraId="6EA7403D" w15:done="0"/>
   <w15:commentEx w15:paraId="1FC8E2CB" w15:done="0"/>
   <w15:commentEx w15:paraId="238E5585" w15:done="0"/>
@@ -18578,6 +18825,8 @@
 
 <file path=word/commentsIds.xml><?xml version="1.0" encoding="utf-8"?>
 <w16cid:commentsIds xmlns:wpc="http://schemas.microsoft.com/office/word/2010/wordprocessingCanvas" xmlns:cx="http://schemas.microsoft.com/office/drawing/2014/chartex" xmlns:cx1="http://schemas.microsoft.com/office/drawing/2015/9/8/chartex" xmlns:cx2="http://schemas.microsoft.com/office/drawing/2015/10/21/chartex" xmlns:cx3="http://schemas.microsoft.com/office/drawing/2016/5/9/chartex" xmlns:cx4="http://schemas.microsoft.com/office/drawing/2016/5/10/chartex" xmlns:cx5="http://schemas.microsoft.com/office/drawing/2016/5/11/chartex" xmlns:cx6="http://schemas.microsoft.com/office/drawing/2016/5/12/chartex" xmlns:cx7="http://schemas.microsoft.com/office/drawing/2016/5/13/chartex" xmlns:cx8="http://schemas.microsoft.com/office/drawing/2016/5/14/chartex" xmlns:mc="http://schemas.openxmlformats.org/markup-compatibility/2006" xmlns:aink="http://schemas.microsoft.com/office/drawing/2016/ink" xmlns:am3d="http://schemas.microsoft.com/office/drawing/2017/model3d" xmlns:o="urn:schemas-microsoft-com:office:office" xmlns:r="http://schemas.openxmlformats.org/officeDocument/2006/relationships" xmlns:m="http://schemas.openxmlformats.org/officeDocument/2006/math" xmlns:v="urn:schemas-microsoft-com:vml" xmlns:wp14="http://schemas.microsoft.com/office/word/2010/wordprocessingDrawing" xmlns:wp="http://schemas.openxmlformats.org/drawingml/2006/wordprocessingDrawing" xmlns:w10="urn:schemas-microsoft-com:office:word" xmlns:w="http://schemas.openxmlformats.org/wordprocessingml/2006/main" xmlns:w14="http://schemas.microsoft.com/office/word/2010/wordml" xmlns:w15="http://schemas.microsoft.com/office/word/2012/wordml" xmlns:w16cid="http://schemas.microsoft.com/office/word/2016/wordml/cid" xmlns:w16se="http://schemas.microsoft.com/office/word/2015/wordml/symex" xmlns:wpg="http://schemas.microsoft.com/office/word/2010/wordprocessingGroup" xmlns:wpi="http://schemas.microsoft.com/office/word/2010/wordprocessingInk" xmlns:wne="http://schemas.microsoft.com/office/word/2006/wordml" xmlns:wps="http://schemas.microsoft.com/office/word/2010/wordprocessingShape" mc:Ignorable="w14 w15 w16se w16cid wp14">
+  <w16cid:commentId w16cid:paraId="62472C9F" w16cid:durableId="1D97C87A"/>
+  <w16cid:commentId w16cid:paraId="689C1B31" w16cid:durableId="1D97C862"/>
   <w16cid:commentId w16cid:paraId="6EA7403D" w16cid:durableId="1D96EE13"/>
   <w16cid:commentId w16cid:paraId="1FC8E2CB" w16cid:durableId="1D96EE14"/>
   <w16cid:commentId w16cid:paraId="238E5585" w16cid:durableId="1D96EE15"/>
@@ -20268,6 +20517,9 @@
 
 <file path=word/people.xml><?xml version="1.0" encoding="utf-8"?>
 <w15:people xmlns:wpc="http://schemas.microsoft.com/office/word/2010/wordprocessingCanvas" xmlns:cx="http://schemas.microsoft.com/office/drawing/2014/chartex" xmlns:cx1="http://schemas.microsoft.com/office/drawing/2015/9/8/chartex" xmlns:cx2="http://schemas.microsoft.com/office/drawing/2015/10/21/chartex" xmlns:cx3="http://schemas.microsoft.com/office/drawing/2016/5/9/chartex" xmlns:cx4="http://schemas.microsoft.com/office/drawing/2016/5/10/chartex" xmlns:cx5="http://schemas.microsoft.com/office/drawing/2016/5/11/chartex" xmlns:cx6="http://schemas.microsoft.com/office/drawing/2016/5/12/chartex" xmlns:cx7="http://schemas.microsoft.com/office/drawing/2016/5/13/chartex" xmlns:cx8="http://schemas.microsoft.com/office/drawing/2016/5/14/chartex" xmlns:mc="http://schemas.openxmlformats.org/markup-compatibility/2006" xmlns:aink="http://schemas.microsoft.com/office/drawing/2016/ink" xmlns:am3d="http://schemas.microsoft.com/office/drawing/2017/model3d" xmlns:o="urn:schemas-microsoft-com:office:office" xmlns:r="http://schemas.openxmlformats.org/officeDocument/2006/relationships" xmlns:m="http://schemas.openxmlformats.org/officeDocument/2006/math" xmlns:v="urn:schemas-microsoft-com:vml" xmlns:wp14="http://schemas.microsoft.com/office/word/2010/wordprocessingDrawing" xmlns:wp="http://schemas.openxmlformats.org/drawingml/2006/wordprocessingDrawing" xmlns:w10="urn:schemas-microsoft-com:office:word" xmlns:w="http://schemas.openxmlformats.org/wordprocessingml/2006/main" xmlns:w14="http://schemas.microsoft.com/office/word/2010/wordml" xmlns:w15="http://schemas.microsoft.com/office/word/2012/wordml" xmlns:w16cid="http://schemas.microsoft.com/office/word/2016/wordml/cid" xmlns:w16se="http://schemas.microsoft.com/office/word/2015/wordml/symex" xmlns:wpg="http://schemas.microsoft.com/office/word/2010/wordprocessingGroup" xmlns:wpi="http://schemas.microsoft.com/office/word/2010/wordprocessingInk" xmlns:wne="http://schemas.microsoft.com/office/word/2006/wordml" xmlns:wps="http://schemas.microsoft.com/office/word/2010/wordprocessingShape" mc:Ignorable="w14 w15 w16se w16cid wp14">
+  <w15:person w15:author="Plamen Pasliev">
+    <w15:presenceInfo w15:providerId="None" w15:userId="Plamen Pasliev"/>
+  </w15:person>
   <w15:person w15:author="victor alvaro">
     <w15:presenceInfo w15:providerId="Windows Live" w15:userId="dbfa4a37f5792abd"/>
   </w15:person>
@@ -21696,7 +21948,7 @@
 </file>
 
 <file path=customXml/itemProps1.xml><?xml version="1.0" encoding="utf-8"?>
-<ds:datastoreItem xmlns:ds="http://schemas.openxmlformats.org/officeDocument/2006/customXml" ds:itemID="{CF98FBA0-C4FF-4AD5-8688-5AB7196AEF1A}">
+<ds:datastoreItem xmlns:ds="http://schemas.openxmlformats.org/officeDocument/2006/customXml" ds:itemID="{2F644CBC-76E8-4A0A-BFA2-C19FE73EFA11}">
   <ds:schemaRefs>
     <ds:schemaRef ds:uri="http://schemas.openxmlformats.org/officeDocument/2006/bibliography"/>
   </ds:schemaRefs>

</xml_diff>

<commit_message>
architectures, design patters, requirements traceability and more things added
</commit_message>
<xml_diff>
--- a/Travlendar+.docx
+++ b/Travlendar+.docx
@@ -9542,6 +9542,131 @@
     </w:p>
     <w:p>
       <w:pPr>
+        <w:widowControl w:val="0"/>
+        <w:numPr>
+          <w:ilvl w:val="0"/>
+          <w:numId w:val="12"/>
+        </w:numPr>
+        <w:tabs>
+          <w:tab w:val="left" w:pos="220"/>
+          <w:tab w:val="left" w:pos="720"/>
+        </w:tabs>
+        <w:autoSpaceDE w:val="0"/>
+        <w:autoSpaceDN w:val="0"/>
+        <w:adjustRightInd w:val="0"/>
+        <w:spacing w:after="266" w:line="300" w:lineRule="atLeast"/>
+        <w:jc w:val="both"/>
+        <w:rPr>
+          <w:rFonts w:ascii="Times New Roman" w:hAnsi="Times New Roman" w:cs="Times New Roman"/>
+          <w:color w:val="000000"/>
+          <w:position w:val="-3"/>
+          <w:sz w:val="24"/>
+          <w:szCs w:val="24"/>
+          <w:lang w:val="en-US"/>
+        </w:rPr>
+      </w:pPr>
+      <w:r>
+        <w:rPr>
+          <w:rFonts w:ascii="Times New Roman" w:eastAsia="MS Mincho" w:hAnsi="Times New Roman" w:cs="Times New Roman"/>
+          <w:color w:val="000000"/>
+          <w:sz w:val="24"/>
+          <w:szCs w:val="24"/>
+          <w:lang w:val="en-US"/>
+        </w:rPr>
+        <w:t xml:space="preserve">[G8] The system must allow users to log in. </w:t>
+      </w:r>
+    </w:p>
+    <w:p>
+      <w:pPr>
+        <w:ind w:left="708" w:firstLine="708"/>
+        <w:jc w:val="both"/>
+        <w:rPr>
+          <w:rFonts w:ascii="Times New Roman" w:hAnsi="Times New Roman" w:cs="Times New Roman"/>
+          <w:color w:val="000000" w:themeColor="text1"/>
+          <w:sz w:val="24"/>
+          <w:szCs w:val="24"/>
+          <w:lang w:val="en-US"/>
+        </w:rPr>
+      </w:pPr>
+      <w:r>
+        <w:rPr>
+          <w:rFonts w:ascii="Times New Roman" w:hAnsi="Times New Roman" w:cs="Times New Roman"/>
+          <w:color w:val="000000" w:themeColor="text1"/>
+          <w:sz w:val="24"/>
+          <w:szCs w:val="24"/>
+          <w:lang w:val="en-US"/>
+        </w:rPr>
+        <w:t>[R1</w:t>
+      </w:r>
+      <w:r>
+        <w:rPr>
+          <w:rFonts w:ascii="Times New Roman" w:hAnsi="Times New Roman" w:cs="Times New Roman"/>
+          <w:color w:val="000000" w:themeColor="text1"/>
+          <w:sz w:val="24"/>
+          <w:szCs w:val="24"/>
+          <w:lang w:val="en-US"/>
+        </w:rPr>
+        <w:t>9</w:t>
+      </w:r>
+      <w:r>
+        <w:rPr>
+          <w:rFonts w:ascii="Times New Roman" w:hAnsi="Times New Roman" w:cs="Times New Roman"/>
+          <w:color w:val="000000" w:themeColor="text1"/>
+          <w:sz w:val="24"/>
+          <w:szCs w:val="24"/>
+          <w:lang w:val="en-US"/>
+        </w:rPr>
+        <w:t xml:space="preserve">] The system must </w:t>
+      </w:r>
+      <w:r>
+        <w:rPr>
+          <w:rFonts w:ascii="Times New Roman" w:hAnsi="Times New Roman" w:cs="Times New Roman"/>
+          <w:color w:val="000000" w:themeColor="text1"/>
+          <w:sz w:val="24"/>
+          <w:szCs w:val="24"/>
+          <w:lang w:val="en-US"/>
+        </w:rPr>
+        <w:t>allow a user to log</w:t>
+      </w:r>
+      <w:bookmarkStart w:id="24" w:name="_GoBack"/>
+      <w:bookmarkEnd w:id="24"/>
+      <w:r>
+        <w:rPr>
+          <w:rFonts w:ascii="Times New Roman" w:hAnsi="Times New Roman" w:cs="Times New Roman"/>
+          <w:color w:val="000000" w:themeColor="text1"/>
+          <w:sz w:val="24"/>
+          <w:szCs w:val="24"/>
+          <w:lang w:val="en-US"/>
+        </w:rPr>
+        <w:t xml:space="preserve"> in using their Google account. </w:t>
+      </w:r>
+      <w:r>
+        <w:rPr>
+          <w:rFonts w:ascii="Times New Roman" w:hAnsi="Times New Roman" w:cs="Times New Roman"/>
+          <w:color w:val="000000" w:themeColor="text1"/>
+          <w:sz w:val="24"/>
+          <w:szCs w:val="24"/>
+          <w:lang w:val="en-US"/>
+        </w:rPr>
+        <w:t xml:space="preserve"> </w:t>
+      </w:r>
+    </w:p>
+    <w:p>
+      <w:pPr>
+        <w:pStyle w:val="a3"/>
+        <w:ind w:firstLine="696"/>
+        <w:jc w:val="both"/>
+        <w:rPr>
+          <w:rFonts w:ascii="Times New Roman" w:hAnsi="Times New Roman" w:cs="Times New Roman"/>
+          <w:color w:val="000000" w:themeColor="text1"/>
+          <w:sz w:val="24"/>
+          <w:szCs w:val="24"/>
+          <w:lang w:val="en-US"/>
+        </w:rPr>
+      </w:pPr>
+    </w:p>
+    <w:p>
+      <w:pPr>
         <w:rPr>
           <w:rFonts w:ascii="Times New Roman" w:hAnsi="Times New Roman" w:cs="Times New Roman"/>
           <w:sz w:val="24"/>
@@ -9560,7 +9685,7 @@
           <w:lang w:val="en-US"/>
         </w:rPr>
       </w:pPr>
-      <w:bookmarkStart w:id="24" w:name="_Toc496712620"/>
+      <w:bookmarkStart w:id="25" w:name="_Toc496712620"/>
       <w:r>
         <w:rPr>
           <w:rFonts w:ascii="Times New Roman" w:hAnsi="Times New Roman" w:cs="Times New Roman"/>
@@ -9579,7 +9704,7 @@
         </w:rPr>
         <w:t>Performance requirements</w:t>
       </w:r>
-      <w:bookmarkEnd w:id="24"/>
+      <w:bookmarkEnd w:id="25"/>
     </w:p>
     <w:p>
       <w:pPr>
@@ -9770,7 +9895,7 @@
           <w:lang w:val="en-US"/>
         </w:rPr>
       </w:pPr>
-      <w:bookmarkStart w:id="25" w:name="_Toc496712621"/>
+      <w:bookmarkStart w:id="26" w:name="_Toc496712621"/>
       <w:r>
         <w:rPr>
           <w:rFonts w:ascii="Times New Roman" w:hAnsi="Times New Roman" w:cs="Times New Roman"/>
@@ -9779,7 +9904,7 @@
         </w:rPr>
         <w:t>3.4 Design Constraints</w:t>
       </w:r>
-      <w:bookmarkEnd w:id="25"/>
+      <w:bookmarkEnd w:id="26"/>
     </w:p>
     <w:p>
       <w:pPr>
@@ -9840,14 +9965,13 @@
           <w:lang w:val="en-US"/>
         </w:rPr>
       </w:pPr>
-      <w:bookmarkStart w:id="26" w:name="_Toc496712622"/>
-      <w:r>
-        <w:rPr>
-          <w:rFonts w:ascii="Times New Roman" w:hAnsi="Times New Roman" w:cs="Times New Roman"/>
-          <w:sz w:val="24"/>
-          <w:szCs w:val="24"/>
-        </w:rPr>
-        <w:lastRenderedPageBreak/>
+      <w:bookmarkStart w:id="27" w:name="_Toc496712622"/>
+      <w:r>
+        <w:rPr>
+          <w:rFonts w:ascii="Times New Roman" w:hAnsi="Times New Roman" w:cs="Times New Roman"/>
+          <w:sz w:val="24"/>
+          <w:szCs w:val="24"/>
+        </w:rPr>
         <w:t>3.5</w:t>
       </w:r>
       <w:r>
@@ -9866,7 +9990,7 @@
         </w:rPr>
         <w:t>Software System Attributes</w:t>
       </w:r>
-      <w:bookmarkEnd w:id="26"/>
+      <w:bookmarkEnd w:id="27"/>
     </w:p>
     <w:p>
       <w:pPr>
@@ -9878,7 +10002,7 @@
           <w:lang w:val="en-US"/>
         </w:rPr>
       </w:pPr>
-      <w:bookmarkStart w:id="27" w:name="_Toc496712623"/>
+      <w:bookmarkStart w:id="28" w:name="_Toc496712623"/>
       <w:r>
         <w:rPr>
           <w:rFonts w:ascii="Times New Roman" w:hAnsi="Times New Roman" w:cs="Times New Roman"/>
@@ -9888,7 +10012,7 @@
         </w:rPr>
         <w:t>Reliability</w:t>
       </w:r>
-      <w:bookmarkEnd w:id="27"/>
+      <w:bookmarkEnd w:id="28"/>
     </w:p>
     <w:p>
       <w:pPr>
@@ -9945,7 +10069,7 @@
           <w:lang w:val="en-US"/>
         </w:rPr>
       </w:pPr>
-      <w:bookmarkStart w:id="28" w:name="_Toc496712624"/>
+      <w:bookmarkStart w:id="29" w:name="_Toc496712624"/>
       <w:r>
         <w:rPr>
           <w:rFonts w:ascii="Times New Roman" w:hAnsi="Times New Roman" w:cs="Times New Roman"/>
@@ -9955,7 +10079,7 @@
         </w:rPr>
         <w:t>Availability</w:t>
       </w:r>
-      <w:bookmarkEnd w:id="28"/>
+      <w:bookmarkEnd w:id="29"/>
     </w:p>
     <w:p>
       <w:pPr>
@@ -10000,7 +10124,7 @@
           <w:lang w:val="en-US"/>
         </w:rPr>
       </w:pPr>
-      <w:bookmarkStart w:id="29" w:name="_Toc496712625"/>
+      <w:bookmarkStart w:id="30" w:name="_Toc496712625"/>
       <w:r>
         <w:rPr>
           <w:rFonts w:ascii="Times New Roman" w:hAnsi="Times New Roman" w:cs="Times New Roman"/>
@@ -10010,7 +10134,7 @@
         </w:rPr>
         <w:t>Security</w:t>
       </w:r>
-      <w:bookmarkEnd w:id="29"/>
+      <w:bookmarkEnd w:id="30"/>
     </w:p>
     <w:p>
       <w:pPr>
@@ -10055,7 +10179,7 @@
           <w:lang w:val="en-US"/>
         </w:rPr>
       </w:pPr>
-      <w:bookmarkStart w:id="30" w:name="_Toc496712626"/>
+      <w:bookmarkStart w:id="31" w:name="_Toc496712626"/>
       <w:r>
         <w:rPr>
           <w:rFonts w:ascii="Times New Roman" w:hAnsi="Times New Roman" w:cs="Times New Roman"/>
@@ -10065,7 +10189,7 @@
         </w:rPr>
         <w:t>Maintainability</w:t>
       </w:r>
-      <w:bookmarkEnd w:id="30"/>
+      <w:bookmarkEnd w:id="31"/>
     </w:p>
     <w:p>
       <w:pPr>
@@ -10110,7 +10234,7 @@
           <w:lang w:val="en-US"/>
         </w:rPr>
       </w:pPr>
-      <w:bookmarkStart w:id="31" w:name="_Toc496712627"/>
+      <w:bookmarkStart w:id="32" w:name="_Toc496712627"/>
       <w:r>
         <w:rPr>
           <w:rFonts w:ascii="Times New Roman" w:hAnsi="Times New Roman" w:cs="Times New Roman"/>
@@ -10120,7 +10244,7 @@
         </w:rPr>
         <w:t>Portability</w:t>
       </w:r>
-      <w:bookmarkEnd w:id="31"/>
+      <w:bookmarkEnd w:id="32"/>
     </w:p>
     <w:p>
       <w:pPr>
@@ -10199,7 +10323,7 @@
           <w:lang w:val="en-US"/>
         </w:rPr>
       </w:pPr>
-      <w:bookmarkStart w:id="32" w:name="_Toc496712628"/>
+      <w:bookmarkStart w:id="33" w:name="_Toc496712628"/>
       <w:r>
         <w:rPr>
           <w:rFonts w:ascii="Times New Roman" w:hAnsi="Times New Roman" w:cs="Times New Roman"/>
@@ -10219,7 +10343,7 @@
         </w:rPr>
         <w:t>Use cases</w:t>
       </w:r>
-      <w:bookmarkEnd w:id="32"/>
+      <w:bookmarkEnd w:id="33"/>
     </w:p>
     <w:p>
       <w:pPr>
@@ -18020,7 +18144,7 @@
           <w:lang w:val="en-US"/>
         </w:rPr>
       </w:pPr>
-      <w:bookmarkStart w:id="33" w:name="_Toc496712629"/>
+      <w:bookmarkStart w:id="34" w:name="_Toc496712629"/>
       <w:r>
         <w:rPr>
           <w:rFonts w:ascii="Times New Roman" w:hAnsi="Times New Roman" w:cs="Times New Roman"/>
@@ -18039,7 +18163,7 @@
         </w:rPr>
         <w:t>UML diagrams</w:t>
       </w:r>
-      <w:bookmarkEnd w:id="33"/>
+      <w:bookmarkEnd w:id="34"/>
     </w:p>
     <w:p>
       <w:pPr>
@@ -18823,7 +18947,7 @@
           <w:lang w:val="en-US"/>
         </w:rPr>
       </w:pPr>
-      <w:bookmarkStart w:id="34" w:name="_Toc496712630"/>
+      <w:bookmarkStart w:id="35" w:name="_Toc496712630"/>
       <w:r>
         <w:rPr>
           <w:rFonts w:ascii="Times New Roman" w:hAnsi="Times New Roman" w:cs="Times New Roman"/>
@@ -18842,7 +18966,7 @@
         </w:rPr>
         <w:t>Formal analysis using Alloy</w:t>
       </w:r>
-      <w:bookmarkEnd w:id="34"/>
+      <w:bookmarkEnd w:id="35"/>
       <w:r>
         <w:rPr>
           <w:rFonts w:ascii="Times New Roman" w:hAnsi="Times New Roman" w:cs="Times New Roman"/>
@@ -18874,7 +18998,7 @@
           <w:lang w:val="en-US"/>
         </w:rPr>
       </w:pPr>
-      <w:bookmarkStart w:id="35" w:name="_Toc496712631"/>
+      <w:bookmarkStart w:id="36" w:name="_Toc496712631"/>
       <w:r>
         <w:rPr>
           <w:rFonts w:ascii="Times New Roman" w:hAnsi="Times New Roman" w:cs="Times New Roman"/>
@@ -18884,7 +19008,7 @@
         </w:rPr>
         <w:t>6.1 Purpose</w:t>
       </w:r>
-      <w:bookmarkEnd w:id="35"/>
+      <w:bookmarkEnd w:id="36"/>
     </w:p>
     <w:p>
       <w:pPr>
@@ -18952,7 +19076,7 @@
           <w:lang w:val="en-US"/>
         </w:rPr>
       </w:pPr>
-      <w:bookmarkStart w:id="36" w:name="_Toc496712632"/>
+      <w:bookmarkStart w:id="37" w:name="_Toc496712632"/>
       <w:r>
         <w:rPr>
           <w:rFonts w:ascii="Times New Roman" w:hAnsi="Times New Roman" w:cs="Times New Roman"/>
@@ -18962,7 +19086,7 @@
         </w:rPr>
         <w:t>6.2 Code</w:t>
       </w:r>
-      <w:bookmarkEnd w:id="36"/>
+      <w:bookmarkEnd w:id="37"/>
     </w:p>
     <w:p>
       <w:pPr>
@@ -21889,7 +22013,7 @@
           <w:lang w:val="en-US"/>
         </w:rPr>
       </w:pPr>
-      <w:bookmarkStart w:id="37" w:name="_Toc496712633"/>
+      <w:bookmarkStart w:id="38" w:name="_Toc496712633"/>
       <w:r>
         <w:rPr>
           <w:rFonts w:ascii="Times New Roman" w:hAnsi="Times New Roman" w:cs="Times New Roman"/>
@@ -21899,7 +22023,7 @@
         </w:rPr>
         <w:t>6.3 Results</w:t>
       </w:r>
-      <w:bookmarkEnd w:id="37"/>
+      <w:bookmarkEnd w:id="38"/>
     </w:p>
     <w:p>
       <w:pPr>
@@ -22119,7 +22243,7 @@
           <w:lang w:val="en-US"/>
         </w:rPr>
       </w:pPr>
-      <w:bookmarkStart w:id="38" w:name="_Toc496712634"/>
+      <w:bookmarkStart w:id="39" w:name="_Toc496712634"/>
       <w:r>
         <w:rPr>
           <w:rFonts w:ascii="Times New Roman" w:hAnsi="Times New Roman" w:cs="Times New Roman"/>
@@ -22147,7 +22271,7 @@
         </w:rPr>
         <w:t>t</w:t>
       </w:r>
-      <w:bookmarkEnd w:id="38"/>
+      <w:bookmarkEnd w:id="39"/>
     </w:p>
     <w:p>
       <w:pPr>
@@ -23617,7 +23741,7 @@
           <w:lang w:val="en-US"/>
         </w:rPr>
       </w:pPr>
-      <w:bookmarkStart w:id="39" w:name="_Toc496712635"/>
+      <w:bookmarkStart w:id="40" w:name="_Toc496712635"/>
       <w:r>
         <w:rPr>
           <w:lang w:val="en-US"/>
@@ -23668,36 +23792,34 @@
         </w:rPr>
         <w:t xml:space="preserve"> hours</w:t>
       </w:r>
-      <w:bookmarkStart w:id="40" w:name="_GoBack"/>
+    </w:p>
+    <w:p>
+      <w:pPr>
+        <w:rPr>
+          <w:lang w:val="en-US"/>
+        </w:rPr>
+      </w:pPr>
+    </w:p>
+    <w:p>
+      <w:pPr>
+        <w:pStyle w:val="1"/>
+        <w:rPr>
+          <w:lang w:val="en-US"/>
+        </w:rPr>
+      </w:pPr>
+      <w:r>
+        <w:rPr>
+          <w:lang w:val="en-US"/>
+        </w:rPr>
+        <w:t xml:space="preserve">8. </w:t>
+      </w:r>
+      <w:r>
+        <w:rPr>
+          <w:lang w:val="en-US"/>
+        </w:rPr>
+        <w:t>References</w:t>
+      </w:r>
       <w:bookmarkEnd w:id="40"/>
-    </w:p>
-    <w:p>
-      <w:pPr>
-        <w:rPr>
-          <w:lang w:val="en-US"/>
-        </w:rPr>
-      </w:pPr>
-    </w:p>
-    <w:p>
-      <w:pPr>
-        <w:pStyle w:val="1"/>
-        <w:rPr>
-          <w:lang w:val="en-US"/>
-        </w:rPr>
-      </w:pPr>
-      <w:r>
-        <w:rPr>
-          <w:lang w:val="en-US"/>
-        </w:rPr>
-        <w:t xml:space="preserve">8. </w:t>
-      </w:r>
-      <w:r>
-        <w:rPr>
-          <w:lang w:val="en-US"/>
-        </w:rPr>
-        <w:t>References</w:t>
-      </w:r>
-      <w:bookmarkEnd w:id="39"/>
       <w:r>
         <w:rPr>
           <w:lang w:val="en-US"/>
@@ -26909,7 +27031,7 @@
 </file>
 
 <file path=customXml/itemProps1.xml><?xml version="1.0" encoding="utf-8"?>
-<ds:datastoreItem xmlns:ds="http://schemas.openxmlformats.org/officeDocument/2006/customXml" ds:itemID="{ED37AFA8-B452-4915-A0D6-8593618300D9}">
+<ds:datastoreItem xmlns:ds="http://schemas.openxmlformats.org/officeDocument/2006/customXml" ds:itemID="{AB3D4ABB-390E-40E8-BE65-E0553BA066EF}">
   <ds:schemaRefs>
     <ds:schemaRef ds:uri="http://schemas.openxmlformats.org/officeDocument/2006/bibliography"/>
   </ds:schemaRefs>

</xml_diff>